<commit_message>
Mise à jour du Cahier de Charges de l'étude fonctionnelle.
</commit_message>
<xml_diff>
--- a/doc/etudeFonctionelleVersion25Mars.docx
+++ b/doc/etudeFonctionelleVersion25Mars.docx
@@ -4,23 +4,1521 @@
   <w:body>
     <w:p>
       <w:pPr>
-        <w:pStyle w:val="Titre"/>
+        <w:pStyle w:val="TM2"/>
+        <w:tabs>
+          <w:tab w:val="right" w:leader="dot" w:pos="9062"/>
+        </w:tabs>
+        <w:ind w:left="0"/>
+        <w:jc w:val="center"/>
         <w:rPr>
           <w:b/>
-          <w:sz w:val="28"/>
-        </w:rPr>
-      </w:pPr>
-      <w:r>
+          <w:sz w:val="24"/>
+        </w:rPr>
+      </w:pPr>
+      <w:r>
+        <w:rPr>
+          <w:noProof/>
+          <w:lang w:eastAsia="fr-FR"/>
+        </w:rPr>
+        <mc:AlternateContent>
+          <mc:Choice Requires="wps">
+            <w:drawing>
+              <wp:anchor distT="0" distB="0" distL="114300" distR="114300" simplePos="0" relativeHeight="251660288" behindDoc="0" locked="0" layoutInCell="1" allowOverlap="1" wp14:anchorId="3E4EB63B" wp14:editId="6CB1CBE6">
+                <wp:simplePos x="0" y="0"/>
+                <wp:positionH relativeFrom="column">
+                  <wp:posOffset>-585470</wp:posOffset>
+                </wp:positionH>
+                <wp:positionV relativeFrom="paragraph">
+                  <wp:posOffset>2300604</wp:posOffset>
+                </wp:positionV>
+                <wp:extent cx="6934200" cy="0"/>
+                <wp:effectExtent l="0" t="0" r="19050" b="19050"/>
+                <wp:wrapNone/>
+                <wp:docPr id="6" name="Connecteur droit 6"/>
+                <wp:cNvGraphicFramePr/>
+                <a:graphic xmlns:a="http://schemas.openxmlformats.org/drawingml/2006/main">
+                  <a:graphicData uri="http://schemas.microsoft.com/office/word/2010/wordprocessingShape">
+                    <wps:wsp>
+                      <wps:cNvCnPr/>
+                      <wps:spPr>
+                        <a:xfrm flipV="1">
+                          <a:off x="0" y="0"/>
+                          <a:ext cx="6934200" cy="0"/>
+                        </a:xfrm>
+                        <a:prstGeom prst="line">
+                          <a:avLst/>
+                        </a:prstGeom>
+                        <a:ln w="19050">
+                          <a:solidFill>
+                            <a:schemeClr val="tx1"/>
+                          </a:solidFill>
+                        </a:ln>
+                      </wps:spPr>
+                      <wps:style>
+                        <a:lnRef idx="1">
+                          <a:schemeClr val="accent1"/>
+                        </a:lnRef>
+                        <a:fillRef idx="0">
+                          <a:schemeClr val="accent1"/>
+                        </a:fillRef>
+                        <a:effectRef idx="0">
+                          <a:schemeClr val="accent1"/>
+                        </a:effectRef>
+                        <a:fontRef idx="minor">
+                          <a:schemeClr val="tx1"/>
+                        </a:fontRef>
+                      </wps:style>
+                      <wps:bodyPr/>
+                    </wps:wsp>
+                  </a:graphicData>
+                </a:graphic>
+                <wp14:sizeRelV relativeFrom="margin">
+                  <wp14:pctHeight>0</wp14:pctHeight>
+                </wp14:sizeRelV>
+              </wp:anchor>
+            </w:drawing>
+          </mc:Choice>
+          <mc:Fallback>
+            <w:pict>
+              <v:line w14:anchorId="7518C67B" id="Connecteur droit 6" o:spid="_x0000_s1026" style="position:absolute;flip:y;z-index:251660288;visibility:visible;mso-wrap-style:square;mso-height-percent:0;mso-wrap-distance-left:9pt;mso-wrap-distance-top:0;mso-wrap-distance-right:9pt;mso-wrap-distance-bottom:0;mso-position-horizontal:absolute;mso-position-horizontal-relative:text;mso-position-vertical:absolute;mso-position-vertical-relative:text;mso-height-percent:0;mso-height-relative:margin" from="-46.1pt,181.15pt" to="499.9pt,181.15pt" o:gfxdata="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" strokecolor="black [3213]" strokeweight="1.5pt">
+                <v:stroke joinstyle="miter"/>
+              </v:line>
+            </w:pict>
+          </mc:Fallback>
+        </mc:AlternateContent>
+      </w:r>
+      <w:r>
+        <w:rPr>
+          <w:noProof/>
+          <w:lang w:eastAsia="fr-FR"/>
+        </w:rPr>
+        <mc:AlternateContent>
+          <mc:Choice Requires="wps">
+            <w:drawing>
+              <wp:anchor distT="0" distB="0" distL="114300" distR="114300" simplePos="0" relativeHeight="251659264" behindDoc="0" locked="0" layoutInCell="1" allowOverlap="1" wp14:anchorId="7C988DD9" wp14:editId="0386BBDE">
+                <wp:simplePos x="0" y="0"/>
+                <wp:positionH relativeFrom="margin">
+                  <wp:posOffset>-586740</wp:posOffset>
+                </wp:positionH>
+                <wp:positionV relativeFrom="paragraph">
+                  <wp:posOffset>0</wp:posOffset>
+                </wp:positionV>
+                <wp:extent cx="6934200" cy="3848100"/>
+                <wp:effectExtent l="0" t="0" r="19050" b="19050"/>
+                <wp:wrapSquare wrapText="bothSides"/>
+                <wp:docPr id="2" name="Rectangle 2"/>
+                <wp:cNvGraphicFramePr/>
+                <a:graphic xmlns:a="http://schemas.openxmlformats.org/drawingml/2006/main">
+                  <a:graphicData uri="http://schemas.microsoft.com/office/word/2010/wordprocessingShape">
+                    <wps:wsp>
+                      <wps:cNvSpPr/>
+                      <wps:spPr>
+                        <a:xfrm>
+                          <a:off x="0" y="0"/>
+                          <a:ext cx="6934200" cy="3848100"/>
+                        </a:xfrm>
+                        <a:prstGeom prst="rect">
+                          <a:avLst/>
+                        </a:prstGeom>
+                        <a:solidFill>
+                          <a:schemeClr val="accent1">
+                            <a:lumMod val="20000"/>
+                            <a:lumOff val="80000"/>
+                          </a:schemeClr>
+                        </a:solidFill>
+                        <a:ln>
+                          <a:solidFill>
+                            <a:schemeClr val="tx1"/>
+                          </a:solidFill>
+                        </a:ln>
+                      </wps:spPr>
+                      <wps:style>
+                        <a:lnRef idx="2">
+                          <a:schemeClr val="accent1">
+                            <a:shade val="50000"/>
+                          </a:schemeClr>
+                        </a:lnRef>
+                        <a:fillRef idx="1">
+                          <a:schemeClr val="accent1"/>
+                        </a:fillRef>
+                        <a:effectRef idx="0">
+                          <a:schemeClr val="accent1"/>
+                        </a:effectRef>
+                        <a:fontRef idx="minor">
+                          <a:schemeClr val="lt1"/>
+                        </a:fontRef>
+                      </wps:style>
+                      <wps:txbx>
+                        <w:txbxContent>
+                          <w:p>
+                            <w:pPr>
+                              <w:spacing w:line="240" w:lineRule="auto"/>
+                              <w:jc w:val="center"/>
+                              <w:rPr>
+                                <w:color w:val="000000" w:themeColor="text1"/>
+                                <w:sz w:val="36"/>
+                              </w:rPr>
+                            </w:pPr>
+                            <w:r>
+                              <w:rPr>
+                                <w:color w:val="000000" w:themeColor="text1"/>
+                                <w:sz w:val="36"/>
+                              </w:rPr>
+                              <w:t>Projet développé par</w:t>
+                            </w:r>
+                            <w:r>
+                              <w:rPr>
+                                <w:color w:val="000000" w:themeColor="text1"/>
+                                <w:sz w:val="36"/>
+                              </w:rPr>
+                              <w:t> :</w:t>
+                            </w:r>
+                          </w:p>
+                          <w:p>
+                            <w:pPr>
+                              <w:spacing w:line="240" w:lineRule="auto"/>
+                              <w:jc w:val="center"/>
+                              <w:rPr>
+                                <w:color w:val="000000" w:themeColor="text1"/>
+                                <w:sz w:val="36"/>
+                                <w:u w:val="single"/>
+                              </w:rPr>
+                            </w:pPr>
+                            <w:r>
+                              <w:rPr>
+                                <w:color w:val="000000" w:themeColor="text1"/>
+                                <w:sz w:val="36"/>
+                                <w:u w:val="single"/>
+                              </w:rPr>
+                              <w:t>Chef de Projet</w:t>
+                            </w:r>
+                          </w:p>
+                          <w:p>
+                            <w:pPr>
+                              <w:spacing w:line="240" w:lineRule="auto"/>
+                              <w:jc w:val="center"/>
+                              <w:rPr>
+                                <w:color w:val="000000" w:themeColor="text1"/>
+                                <w:sz w:val="36"/>
+                              </w:rPr>
+                            </w:pPr>
+                            <w:r>
+                              <w:rPr>
+                                <w:color w:val="000000" w:themeColor="text1"/>
+                                <w:sz w:val="36"/>
+                              </w:rPr>
+                              <w:t>Alban KRAUS</w:t>
+                            </w:r>
+                          </w:p>
+                          <w:p>
+                            <w:pPr>
+                              <w:spacing w:line="240" w:lineRule="auto"/>
+                              <w:jc w:val="center"/>
+                              <w:rPr>
+                                <w:color w:val="000000" w:themeColor="text1"/>
+                                <w:sz w:val="36"/>
+                                <w:u w:val="single"/>
+                              </w:rPr>
+                            </w:pPr>
+                            <w:r>
+                              <w:rPr>
+                                <w:color w:val="000000" w:themeColor="text1"/>
+                                <w:sz w:val="36"/>
+                                <w:u w:val="single"/>
+                              </w:rPr>
+                              <w:t>Avec</w:t>
+                            </w:r>
+                          </w:p>
+                          <w:p>
+                            <w:pPr>
+                              <w:spacing w:line="240" w:lineRule="auto"/>
+                              <w:jc w:val="center"/>
+                              <w:rPr>
+                                <w:color w:val="000000" w:themeColor="text1"/>
+                                <w:sz w:val="36"/>
+                              </w:rPr>
+                            </w:pPr>
+                            <w:proofErr w:type="spellStart"/>
+                            <w:r>
+                              <w:rPr>
+                                <w:color w:val="000000" w:themeColor="text1"/>
+                                <w:sz w:val="36"/>
+                              </w:rPr>
+                              <w:t>Maryame</w:t>
+                            </w:r>
+                            <w:proofErr w:type="spellEnd"/>
+                            <w:r>
+                              <w:rPr>
+                                <w:color w:val="000000" w:themeColor="text1"/>
+                                <w:sz w:val="36"/>
+                              </w:rPr>
+                              <w:t xml:space="preserve"> RHEZALI</w:t>
+                            </w:r>
+                          </w:p>
+                          <w:p>
+                            <w:pPr>
+                              <w:spacing w:line="240" w:lineRule="auto"/>
+                              <w:jc w:val="center"/>
+                              <w:rPr>
+                                <w:color w:val="000000" w:themeColor="text1"/>
+                                <w:sz w:val="36"/>
+                              </w:rPr>
+                            </w:pPr>
+                            <w:r>
+                              <w:rPr>
+                                <w:color w:val="000000" w:themeColor="text1"/>
+                                <w:sz w:val="36"/>
+                              </w:rPr>
+                              <w:t>David NIAMIEN</w:t>
+                            </w:r>
+                          </w:p>
+                          <w:p>
+                            <w:pPr>
+                              <w:spacing w:line="240" w:lineRule="auto"/>
+                              <w:jc w:val="center"/>
+                              <w:rPr>
+                                <w:color w:val="000000" w:themeColor="text1"/>
+                                <w:sz w:val="36"/>
+                              </w:rPr>
+                            </w:pPr>
+                            <w:bookmarkStart w:id="0" w:name="_GoBack"/>
+                            <w:bookmarkEnd w:id="0"/>
+                          </w:p>
+                          <w:p>
+                            <w:pPr>
+                              <w:spacing w:line="240" w:lineRule="auto"/>
+                              <w:jc w:val="center"/>
+                              <w:rPr>
+                                <w:color w:val="000000" w:themeColor="text1"/>
+                                <w:sz w:val="36"/>
+                                <w:u w:val="single"/>
+                              </w:rPr>
+                            </w:pPr>
+                            <w:r>
+                              <w:rPr>
+                                <w:color w:val="000000" w:themeColor="text1"/>
+                                <w:sz w:val="36"/>
+                                <w:u w:val="single"/>
+                              </w:rPr>
+                              <w:t>Commanditaire</w:t>
+                            </w:r>
+                          </w:p>
+                          <w:p>
+                            <w:pPr>
+                              <w:spacing w:line="240" w:lineRule="auto"/>
+                              <w:jc w:val="center"/>
+                              <w:rPr>
+                                <w:color w:val="000000" w:themeColor="text1"/>
+                                <w:sz w:val="36"/>
+                              </w:rPr>
+                            </w:pPr>
+                            <w:r>
+                              <w:rPr>
+                                <w:color w:val="000000" w:themeColor="text1"/>
+                                <w:sz w:val="36"/>
+                              </w:rPr>
+                              <w:t>Emmanuel BARDIÈRE</w:t>
+                            </w:r>
+                          </w:p>
+                          <w:p>
+                            <w:pPr>
+                              <w:jc w:val="center"/>
+                              <w:rPr>
+                                <w:sz w:val="36"/>
+                              </w:rPr>
+                            </w:pPr>
+                          </w:p>
+                          <w:p>
+                            <w:pPr>
+                              <w:jc w:val="center"/>
+                            </w:pPr>
+                          </w:p>
+                        </w:txbxContent>
+                      </wps:txbx>
+                      <wps:bodyPr rot="0" spcFirstLastPara="0" vertOverflow="overflow" horzOverflow="overflow" vert="horz" wrap="square" lIns="91440" tIns="45720" rIns="91440" bIns="45720" numCol="1" spcCol="0" rtlCol="0" fromWordArt="0" anchor="ctr" anchorCtr="0" forceAA="0" compatLnSpc="1">
+                        <a:prstTxWarp prst="textNoShape">
+                          <a:avLst/>
+                        </a:prstTxWarp>
+                        <a:noAutofit/>
+                      </wps:bodyPr>
+                    </wps:wsp>
+                  </a:graphicData>
+                </a:graphic>
+                <wp14:sizeRelH relativeFrom="margin">
+                  <wp14:pctWidth>0</wp14:pctWidth>
+                </wp14:sizeRelH>
+                <wp14:sizeRelV relativeFrom="margin">
+                  <wp14:pctHeight>0</wp14:pctHeight>
+                </wp14:sizeRelV>
+              </wp:anchor>
+            </w:drawing>
+          </mc:Choice>
+          <mc:Fallback>
+            <w:pict>
+              <v:rect w14:anchorId="7C988DD9" id="Rectangle 2" o:spid="_x0000_s1026" style="position:absolute;left:0;text-align:left;margin-left:-46.2pt;margin-top:0;width:546pt;height:303pt;z-index:251659264;visibility:visible;mso-wrap-style:square;mso-width-percent:0;mso-height-percent:0;mso-wrap-distance-left:9pt;mso-wrap-distance-top:0;mso-wrap-distance-right:9pt;mso-wrap-distance-bottom:0;mso-position-horizontal:absolute;mso-position-horizontal-relative:margin;mso-position-vertical:absolute;mso-position-vertical-relative:text;mso-width-percent:0;mso-height-percent:0;mso-width-relative:margin;mso-height-relative:margin;v-text-anchor:middle" o:gfxdata="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" fillcolor="#deeaf6 [660]" strokecolor="black [3213]" strokeweight="1pt">
+                <v:textbox>
+                  <w:txbxContent>
+                    <w:p>
+                      <w:pPr>
+                        <w:spacing w:line="240" w:lineRule="auto"/>
+                        <w:jc w:val="center"/>
+                        <w:rPr>
+                          <w:color w:val="000000" w:themeColor="text1"/>
+                          <w:sz w:val="36"/>
+                        </w:rPr>
+                      </w:pPr>
+                      <w:r>
+                        <w:rPr>
+                          <w:color w:val="000000" w:themeColor="text1"/>
+                          <w:sz w:val="36"/>
+                        </w:rPr>
+                        <w:t>Projet développé par</w:t>
+                      </w:r>
+                      <w:r>
+                        <w:rPr>
+                          <w:color w:val="000000" w:themeColor="text1"/>
+                          <w:sz w:val="36"/>
+                        </w:rPr>
+                        <w:t> :</w:t>
+                      </w:r>
+                    </w:p>
+                    <w:p>
+                      <w:pPr>
+                        <w:spacing w:line="240" w:lineRule="auto"/>
+                        <w:jc w:val="center"/>
+                        <w:rPr>
+                          <w:color w:val="000000" w:themeColor="text1"/>
+                          <w:sz w:val="36"/>
+                          <w:u w:val="single"/>
+                        </w:rPr>
+                      </w:pPr>
+                      <w:r>
+                        <w:rPr>
+                          <w:color w:val="000000" w:themeColor="text1"/>
+                          <w:sz w:val="36"/>
+                          <w:u w:val="single"/>
+                        </w:rPr>
+                        <w:t>Chef de Projet</w:t>
+                      </w:r>
+                    </w:p>
+                    <w:p>
+                      <w:pPr>
+                        <w:spacing w:line="240" w:lineRule="auto"/>
+                        <w:jc w:val="center"/>
+                        <w:rPr>
+                          <w:color w:val="000000" w:themeColor="text1"/>
+                          <w:sz w:val="36"/>
+                        </w:rPr>
+                      </w:pPr>
+                      <w:r>
+                        <w:rPr>
+                          <w:color w:val="000000" w:themeColor="text1"/>
+                          <w:sz w:val="36"/>
+                        </w:rPr>
+                        <w:t>Alban KRAUS</w:t>
+                      </w:r>
+                    </w:p>
+                    <w:p>
+                      <w:pPr>
+                        <w:spacing w:line="240" w:lineRule="auto"/>
+                        <w:jc w:val="center"/>
+                        <w:rPr>
+                          <w:color w:val="000000" w:themeColor="text1"/>
+                          <w:sz w:val="36"/>
+                          <w:u w:val="single"/>
+                        </w:rPr>
+                      </w:pPr>
+                      <w:r>
+                        <w:rPr>
+                          <w:color w:val="000000" w:themeColor="text1"/>
+                          <w:sz w:val="36"/>
+                          <w:u w:val="single"/>
+                        </w:rPr>
+                        <w:t>Avec</w:t>
+                      </w:r>
+                    </w:p>
+                    <w:p>
+                      <w:pPr>
+                        <w:spacing w:line="240" w:lineRule="auto"/>
+                        <w:jc w:val="center"/>
+                        <w:rPr>
+                          <w:color w:val="000000" w:themeColor="text1"/>
+                          <w:sz w:val="36"/>
+                        </w:rPr>
+                      </w:pPr>
+                      <w:proofErr w:type="spellStart"/>
+                      <w:r>
+                        <w:rPr>
+                          <w:color w:val="000000" w:themeColor="text1"/>
+                          <w:sz w:val="36"/>
+                        </w:rPr>
+                        <w:t>Maryame</w:t>
+                      </w:r>
+                      <w:proofErr w:type="spellEnd"/>
+                      <w:r>
+                        <w:rPr>
+                          <w:color w:val="000000" w:themeColor="text1"/>
+                          <w:sz w:val="36"/>
+                        </w:rPr>
+                        <w:t xml:space="preserve"> RHEZALI</w:t>
+                      </w:r>
+                    </w:p>
+                    <w:p>
+                      <w:pPr>
+                        <w:spacing w:line="240" w:lineRule="auto"/>
+                        <w:jc w:val="center"/>
+                        <w:rPr>
+                          <w:color w:val="000000" w:themeColor="text1"/>
+                          <w:sz w:val="36"/>
+                        </w:rPr>
+                      </w:pPr>
+                      <w:r>
+                        <w:rPr>
+                          <w:color w:val="000000" w:themeColor="text1"/>
+                          <w:sz w:val="36"/>
+                        </w:rPr>
+                        <w:t>David NIAMIEN</w:t>
+                      </w:r>
+                    </w:p>
+                    <w:p>
+                      <w:pPr>
+                        <w:spacing w:line="240" w:lineRule="auto"/>
+                        <w:jc w:val="center"/>
+                        <w:rPr>
+                          <w:color w:val="000000" w:themeColor="text1"/>
+                          <w:sz w:val="36"/>
+                        </w:rPr>
+                      </w:pPr>
+                      <w:bookmarkStart w:id="1" w:name="_GoBack"/>
+                      <w:bookmarkEnd w:id="1"/>
+                    </w:p>
+                    <w:p>
+                      <w:pPr>
+                        <w:spacing w:line="240" w:lineRule="auto"/>
+                        <w:jc w:val="center"/>
+                        <w:rPr>
+                          <w:color w:val="000000" w:themeColor="text1"/>
+                          <w:sz w:val="36"/>
+                          <w:u w:val="single"/>
+                        </w:rPr>
+                      </w:pPr>
+                      <w:r>
+                        <w:rPr>
+                          <w:color w:val="000000" w:themeColor="text1"/>
+                          <w:sz w:val="36"/>
+                          <w:u w:val="single"/>
+                        </w:rPr>
+                        <w:t>Commanditaire</w:t>
+                      </w:r>
+                    </w:p>
+                    <w:p>
+                      <w:pPr>
+                        <w:spacing w:line="240" w:lineRule="auto"/>
+                        <w:jc w:val="center"/>
+                        <w:rPr>
+                          <w:color w:val="000000" w:themeColor="text1"/>
+                          <w:sz w:val="36"/>
+                        </w:rPr>
+                      </w:pPr>
+                      <w:r>
+                        <w:rPr>
+                          <w:color w:val="000000" w:themeColor="text1"/>
+                          <w:sz w:val="36"/>
+                        </w:rPr>
+                        <w:t>Emmanuel BARDIÈRE</w:t>
+                      </w:r>
+                    </w:p>
+                    <w:p>
+                      <w:pPr>
+                        <w:jc w:val="center"/>
+                        <w:rPr>
+                          <w:sz w:val="36"/>
+                        </w:rPr>
+                      </w:pPr>
+                    </w:p>
+                    <w:p>
+                      <w:pPr>
+                        <w:jc w:val="center"/>
+                      </w:pPr>
+                    </w:p>
+                  </w:txbxContent>
+                </v:textbox>
+                <w10:wrap type="square" anchorx="margin"/>
+              </v:rect>
+            </w:pict>
+          </mc:Fallback>
+        </mc:AlternateContent>
+      </w:r>
+    </w:p>
+    <w:p>
+      <w:pPr>
+        <w:jc w:val="center"/>
         <w:rPr>
           <w:b/>
-          <w:sz w:val="28"/>
-        </w:rPr>
-        <w:t>Introduction analyse</w:t>
+          <w:bCs/>
+          <w:sz w:val="32"/>
+        </w:rPr>
+      </w:pPr>
+    </w:p>
+    <w:p>
+      <w:pPr>
+        <w:jc w:val="center"/>
+        <w:rPr>
+          <w:b/>
+          <w:bCs/>
+          <w:sz w:val="32"/>
+        </w:rPr>
+      </w:pPr>
+    </w:p>
+    <w:p>
+      <w:pPr>
+        <w:jc w:val="center"/>
+        <w:rPr>
+          <w:b/>
+          <w:bCs/>
+          <w:sz w:val="32"/>
+        </w:rPr>
+      </w:pPr>
+    </w:p>
+    <w:p>
+      <w:pPr>
+        <w:jc w:val="center"/>
+        <w:rPr>
+          <w:b/>
+          <w:bCs/>
+          <w:sz w:val="32"/>
+        </w:rPr>
+      </w:pPr>
+    </w:p>
+    <w:p>
+      <w:pPr>
+        <w:jc w:val="center"/>
+        <w:rPr>
+          <w:sz w:val="32"/>
+        </w:rPr>
+      </w:pPr>
+      <w:r>
+        <w:rPr>
+          <w:b/>
+          <w:bCs/>
+          <w:sz w:val="32"/>
+        </w:rPr>
+        <w:t>Benchmarks de navigation dans un nuage de points 3D</w:t>
       </w:r>
     </w:p>
     <w:p/>
     <w:p>
       <w:pPr>
+        <w:jc w:val="center"/>
+        <w:rPr>
+          <w:color w:val="9CC2E5" w:themeColor="accent1" w:themeTint="99"/>
+          <w:sz w:val="28"/>
+        </w:rPr>
+      </w:pPr>
+      <w:proofErr w:type="spellStart"/>
+      <w:r>
+        <w:rPr>
+          <w:b/>
+          <w:bCs/>
+          <w:color w:val="9CC2E5" w:themeColor="accent1" w:themeTint="99"/>
+          <w:sz w:val="28"/>
+        </w:rPr>
+        <w:t>BenchOKR</w:t>
+      </w:r>
+      <w:proofErr w:type="spellEnd"/>
+      <w:r>
+        <w:rPr>
+          <w:b/>
+          <w:bCs/>
+          <w:color w:val="9CC2E5" w:themeColor="accent1" w:themeTint="99"/>
+          <w:sz w:val="28"/>
+        </w:rPr>
+        <w:t xml:space="preserve"> </w:t>
+      </w:r>
+      <w:r>
+        <w:rPr>
+          <w:b/>
+          <w:bCs/>
+          <w:color w:val="9CC2E5" w:themeColor="accent1" w:themeTint="99"/>
+          <w:sz w:val="28"/>
+        </w:rPr>
+        <w:t>: Cahier des Charges Fonctionnelles</w:t>
+      </w:r>
+    </w:p>
+    <w:p/>
+    <w:p/>
+    <w:p/>
+    <w:p/>
+    <w:p/>
+    <w:p/>
+    <w:p/>
+    <w:p/>
+    <w:p/>
+    <w:p>
+      <w:pPr>
+        <w:pStyle w:val="TM2"/>
+        <w:tabs>
+          <w:tab w:val="right" w:leader="dot" w:pos="9062"/>
+        </w:tabs>
+        <w:ind w:left="0"/>
+        <w:jc w:val="center"/>
+        <w:rPr>
+          <w:b/>
+          <w:sz w:val="24"/>
+        </w:rPr>
+      </w:pPr>
+      <w:r>
+        <w:rPr>
+          <w:b/>
+          <w:sz w:val="24"/>
+        </w:rPr>
+        <w:t>Sommaire</w:t>
+      </w:r>
+    </w:p>
+    <w:p>
+      <w:pPr>
+        <w:pStyle w:val="TM2"/>
+        <w:tabs>
+          <w:tab w:val="right" w:leader="dot" w:pos="9062"/>
+        </w:tabs>
+        <w:ind w:left="0"/>
+        <w:rPr>
+          <w:b/>
+          <w:sz w:val="24"/>
+        </w:rPr>
+      </w:pPr>
+    </w:p>
+    <w:p>
+      <w:pPr>
+        <w:pStyle w:val="TM2"/>
+        <w:tabs>
+          <w:tab w:val="right" w:leader="dot" w:pos="9062"/>
+        </w:tabs>
+        <w:ind w:left="0"/>
+        <w:rPr>
+          <w:rFonts w:eastAsiaTheme="minorEastAsia"/>
+          <w:noProof/>
+          <w:sz w:val="24"/>
+          <w:szCs w:val="24"/>
+          <w:lang w:eastAsia="fr-FR"/>
+        </w:rPr>
+      </w:pPr>
+      <w:r>
+        <w:rPr>
+          <w:sz w:val="24"/>
+          <w:szCs w:val="24"/>
+        </w:rPr>
+        <w:fldChar w:fldCharType="begin"/>
+      </w:r>
+      <w:r>
+        <w:rPr>
+          <w:sz w:val="24"/>
+          <w:szCs w:val="24"/>
+        </w:rPr>
+        <w:instrText xml:space="preserve"> TOC \o "1-3" \h \z \u </w:instrText>
+      </w:r>
+      <w:r>
+        <w:rPr>
+          <w:sz w:val="24"/>
+          <w:szCs w:val="24"/>
+        </w:rPr>
+        <w:fldChar w:fldCharType="separate"/>
+      </w:r>
+      <w:hyperlink w:anchor="_Toc415047847" w:history="1">
+        <w:r>
+          <w:rPr>
+            <w:rStyle w:val="Lienhypertexte"/>
+            <w:noProof/>
+            <w:sz w:val="24"/>
+            <w:szCs w:val="24"/>
+          </w:rPr>
+          <w:t>Introduction</w:t>
+        </w:r>
+        <w:r>
+          <w:rPr>
+            <w:noProof/>
+            <w:webHidden/>
+            <w:sz w:val="24"/>
+            <w:szCs w:val="24"/>
+          </w:rPr>
+          <w:tab/>
+        </w:r>
+        <w:r>
+          <w:rPr>
+            <w:noProof/>
+            <w:webHidden/>
+            <w:sz w:val="24"/>
+            <w:szCs w:val="24"/>
+          </w:rPr>
+          <w:fldChar w:fldCharType="begin"/>
+        </w:r>
+        <w:r>
+          <w:rPr>
+            <w:noProof/>
+            <w:webHidden/>
+            <w:sz w:val="24"/>
+            <w:szCs w:val="24"/>
+          </w:rPr>
+          <w:instrText xml:space="preserve"> PAGEREF _Toc415047847 \h </w:instrText>
+        </w:r>
+        <w:r>
+          <w:rPr>
+            <w:noProof/>
+            <w:webHidden/>
+            <w:sz w:val="24"/>
+            <w:szCs w:val="24"/>
+          </w:rPr>
+        </w:r>
+        <w:r>
+          <w:rPr>
+            <w:noProof/>
+            <w:webHidden/>
+            <w:sz w:val="24"/>
+            <w:szCs w:val="24"/>
+          </w:rPr>
+          <w:fldChar w:fldCharType="separate"/>
+        </w:r>
+        <w:r>
+          <w:rPr>
+            <w:noProof/>
+            <w:webHidden/>
+            <w:sz w:val="24"/>
+            <w:szCs w:val="24"/>
+          </w:rPr>
+          <w:t>2</w:t>
+        </w:r>
+        <w:r>
+          <w:rPr>
+            <w:noProof/>
+            <w:webHidden/>
+            <w:sz w:val="24"/>
+            <w:szCs w:val="24"/>
+          </w:rPr>
+          <w:fldChar w:fldCharType="end"/>
+        </w:r>
+      </w:hyperlink>
+    </w:p>
+    <w:p>
+      <w:pPr>
+        <w:pStyle w:val="TM1"/>
+        <w:tabs>
+          <w:tab w:val="left" w:pos="440"/>
+          <w:tab w:val="right" w:leader="dot" w:pos="9062"/>
+        </w:tabs>
+        <w:rPr>
+          <w:rFonts w:eastAsiaTheme="minorEastAsia"/>
+          <w:noProof/>
+          <w:sz w:val="24"/>
+          <w:szCs w:val="24"/>
+          <w:lang w:eastAsia="fr-FR"/>
+        </w:rPr>
+      </w:pPr>
+      <w:hyperlink w:anchor="_Toc415047848" w:history="1">
+        <w:r>
+          <w:rPr>
+            <w:rStyle w:val="Lienhypertexte"/>
+            <w:noProof/>
+            <w:sz w:val="24"/>
+            <w:szCs w:val="24"/>
+          </w:rPr>
+          <w:t>I.</w:t>
+        </w:r>
+        <w:r>
+          <w:rPr>
+            <w:rFonts w:eastAsiaTheme="minorEastAsia"/>
+            <w:noProof/>
+            <w:sz w:val="24"/>
+            <w:szCs w:val="24"/>
+            <w:lang w:eastAsia="fr-FR"/>
+          </w:rPr>
+          <w:tab/>
+        </w:r>
+        <w:r>
+          <w:rPr>
+            <w:rStyle w:val="Lienhypertexte"/>
+            <w:noProof/>
+            <w:sz w:val="24"/>
+            <w:szCs w:val="24"/>
+          </w:rPr>
+          <w:t>Analyse fonctionnelle</w:t>
+        </w:r>
+        <w:r>
+          <w:rPr>
+            <w:noProof/>
+            <w:webHidden/>
+            <w:sz w:val="24"/>
+            <w:szCs w:val="24"/>
+          </w:rPr>
+          <w:tab/>
+        </w:r>
+        <w:r>
+          <w:rPr>
+            <w:noProof/>
+            <w:webHidden/>
+            <w:sz w:val="24"/>
+            <w:szCs w:val="24"/>
+          </w:rPr>
+          <w:fldChar w:fldCharType="begin"/>
+        </w:r>
+        <w:r>
+          <w:rPr>
+            <w:noProof/>
+            <w:webHidden/>
+            <w:sz w:val="24"/>
+            <w:szCs w:val="24"/>
+          </w:rPr>
+          <w:instrText xml:space="preserve"> PAGEREF _Toc415047848 \h </w:instrText>
+        </w:r>
+        <w:r>
+          <w:rPr>
+            <w:noProof/>
+            <w:webHidden/>
+            <w:sz w:val="24"/>
+            <w:szCs w:val="24"/>
+          </w:rPr>
+        </w:r>
+        <w:r>
+          <w:rPr>
+            <w:noProof/>
+            <w:webHidden/>
+            <w:sz w:val="24"/>
+            <w:szCs w:val="24"/>
+          </w:rPr>
+          <w:fldChar w:fldCharType="separate"/>
+        </w:r>
+        <w:r>
+          <w:rPr>
+            <w:noProof/>
+            <w:webHidden/>
+            <w:sz w:val="24"/>
+            <w:szCs w:val="24"/>
+          </w:rPr>
+          <w:t>2</w:t>
+        </w:r>
+        <w:r>
+          <w:rPr>
+            <w:noProof/>
+            <w:webHidden/>
+            <w:sz w:val="24"/>
+            <w:szCs w:val="24"/>
+          </w:rPr>
+          <w:fldChar w:fldCharType="end"/>
+        </w:r>
+      </w:hyperlink>
+    </w:p>
+    <w:p>
+      <w:pPr>
+        <w:pStyle w:val="TM1"/>
+        <w:tabs>
+          <w:tab w:val="left" w:pos="440"/>
+          <w:tab w:val="right" w:leader="dot" w:pos="9062"/>
+        </w:tabs>
+        <w:rPr>
+          <w:rFonts w:eastAsiaTheme="minorEastAsia"/>
+          <w:noProof/>
+          <w:sz w:val="24"/>
+          <w:szCs w:val="24"/>
+          <w:lang w:eastAsia="fr-FR"/>
+        </w:rPr>
+      </w:pPr>
+      <w:hyperlink w:anchor="_Toc415047849" w:history="1">
+        <w:r>
+          <w:rPr>
+            <w:rStyle w:val="Lienhypertexte"/>
+            <w:noProof/>
+            <w:sz w:val="24"/>
+            <w:szCs w:val="24"/>
+          </w:rPr>
+          <w:t>1.</w:t>
+        </w:r>
+        <w:r>
+          <w:rPr>
+            <w:rFonts w:eastAsiaTheme="minorEastAsia"/>
+            <w:noProof/>
+            <w:sz w:val="24"/>
+            <w:szCs w:val="24"/>
+            <w:lang w:eastAsia="fr-FR"/>
+          </w:rPr>
+          <w:tab/>
+        </w:r>
+        <w:r>
+          <w:rPr>
+            <w:rStyle w:val="Lienhypertexte"/>
+            <w:noProof/>
+            <w:sz w:val="24"/>
+            <w:szCs w:val="24"/>
+          </w:rPr>
+          <w:t>Diagramme de cas d’utilisation</w:t>
+        </w:r>
+        <w:r>
+          <w:rPr>
+            <w:noProof/>
+            <w:webHidden/>
+            <w:sz w:val="24"/>
+            <w:szCs w:val="24"/>
+          </w:rPr>
+          <w:tab/>
+        </w:r>
+        <w:r>
+          <w:rPr>
+            <w:noProof/>
+            <w:webHidden/>
+            <w:sz w:val="24"/>
+            <w:szCs w:val="24"/>
+          </w:rPr>
+          <w:fldChar w:fldCharType="begin"/>
+        </w:r>
+        <w:r>
+          <w:rPr>
+            <w:noProof/>
+            <w:webHidden/>
+            <w:sz w:val="24"/>
+            <w:szCs w:val="24"/>
+          </w:rPr>
+          <w:instrText xml:space="preserve"> PAGEREF _Toc415047849 \h </w:instrText>
+        </w:r>
+        <w:r>
+          <w:rPr>
+            <w:noProof/>
+            <w:webHidden/>
+            <w:sz w:val="24"/>
+            <w:szCs w:val="24"/>
+          </w:rPr>
+        </w:r>
+        <w:r>
+          <w:rPr>
+            <w:noProof/>
+            <w:webHidden/>
+            <w:sz w:val="24"/>
+            <w:szCs w:val="24"/>
+          </w:rPr>
+          <w:fldChar w:fldCharType="separate"/>
+        </w:r>
+        <w:r>
+          <w:rPr>
+            <w:noProof/>
+            <w:webHidden/>
+            <w:sz w:val="24"/>
+            <w:szCs w:val="24"/>
+          </w:rPr>
+          <w:t>2</w:t>
+        </w:r>
+        <w:r>
+          <w:rPr>
+            <w:noProof/>
+            <w:webHidden/>
+            <w:sz w:val="24"/>
+            <w:szCs w:val="24"/>
+          </w:rPr>
+          <w:fldChar w:fldCharType="end"/>
+        </w:r>
+      </w:hyperlink>
+    </w:p>
+    <w:p>
+      <w:pPr>
+        <w:pStyle w:val="TM2"/>
+        <w:tabs>
+          <w:tab w:val="left" w:pos="880"/>
+          <w:tab w:val="right" w:leader="dot" w:pos="9062"/>
+        </w:tabs>
+        <w:rPr>
+          <w:rFonts w:eastAsiaTheme="minorEastAsia"/>
+          <w:noProof/>
+          <w:sz w:val="24"/>
+          <w:szCs w:val="24"/>
+          <w:lang w:eastAsia="fr-FR"/>
+        </w:rPr>
+      </w:pPr>
+      <w:hyperlink w:anchor="_Toc415047850" w:history="1">
+        <w:r>
+          <w:rPr>
+            <w:rStyle w:val="Lienhypertexte"/>
+            <w:noProof/>
+            <w:sz w:val="24"/>
+            <w:szCs w:val="24"/>
+          </w:rPr>
+          <w:t>1.1.</w:t>
+        </w:r>
+        <w:r>
+          <w:rPr>
+            <w:rFonts w:eastAsiaTheme="minorEastAsia"/>
+            <w:noProof/>
+            <w:sz w:val="24"/>
+            <w:szCs w:val="24"/>
+            <w:lang w:eastAsia="fr-FR"/>
+          </w:rPr>
+          <w:tab/>
+        </w:r>
+        <w:r>
+          <w:rPr>
+            <w:rStyle w:val="Lienhypertexte"/>
+            <w:noProof/>
+            <w:sz w:val="24"/>
+            <w:szCs w:val="24"/>
+          </w:rPr>
+          <w:t xml:space="preserve">Fonctionnalité : </w:t>
+        </w:r>
+        <w:r>
+          <w:rPr>
+            <w:rStyle w:val="Lienhypertexte"/>
+            <w:i/>
+            <w:noProof/>
+            <w:sz w:val="24"/>
+            <w:szCs w:val="24"/>
+          </w:rPr>
+          <w:t>Lire les données</w:t>
+        </w:r>
+        <w:r>
+          <w:rPr>
+            <w:noProof/>
+            <w:webHidden/>
+            <w:sz w:val="24"/>
+            <w:szCs w:val="24"/>
+          </w:rPr>
+          <w:tab/>
+        </w:r>
+        <w:r>
+          <w:rPr>
+            <w:noProof/>
+            <w:webHidden/>
+            <w:sz w:val="24"/>
+            <w:szCs w:val="24"/>
+          </w:rPr>
+          <w:fldChar w:fldCharType="begin"/>
+        </w:r>
+        <w:r>
+          <w:rPr>
+            <w:noProof/>
+            <w:webHidden/>
+            <w:sz w:val="24"/>
+            <w:szCs w:val="24"/>
+          </w:rPr>
+          <w:instrText xml:space="preserve"> PAGEREF _Toc415047850 \h </w:instrText>
+        </w:r>
+        <w:r>
+          <w:rPr>
+            <w:noProof/>
+            <w:webHidden/>
+            <w:sz w:val="24"/>
+            <w:szCs w:val="24"/>
+          </w:rPr>
+        </w:r>
+        <w:r>
+          <w:rPr>
+            <w:noProof/>
+            <w:webHidden/>
+            <w:sz w:val="24"/>
+            <w:szCs w:val="24"/>
+          </w:rPr>
+          <w:fldChar w:fldCharType="separate"/>
+        </w:r>
+        <w:r>
+          <w:rPr>
+            <w:noProof/>
+            <w:webHidden/>
+            <w:sz w:val="24"/>
+            <w:szCs w:val="24"/>
+          </w:rPr>
+          <w:t>3</w:t>
+        </w:r>
+        <w:r>
+          <w:rPr>
+            <w:noProof/>
+            <w:webHidden/>
+            <w:sz w:val="24"/>
+            <w:szCs w:val="24"/>
+          </w:rPr>
+          <w:fldChar w:fldCharType="end"/>
+        </w:r>
+      </w:hyperlink>
+    </w:p>
+    <w:p>
+      <w:pPr>
+        <w:pStyle w:val="TM2"/>
+        <w:tabs>
+          <w:tab w:val="left" w:pos="880"/>
+          <w:tab w:val="right" w:leader="dot" w:pos="9062"/>
+        </w:tabs>
+        <w:rPr>
+          <w:rFonts w:eastAsiaTheme="minorEastAsia"/>
+          <w:noProof/>
+          <w:sz w:val="24"/>
+          <w:szCs w:val="24"/>
+          <w:lang w:eastAsia="fr-FR"/>
+        </w:rPr>
+      </w:pPr>
+      <w:hyperlink w:anchor="_Toc415047851" w:history="1">
+        <w:r>
+          <w:rPr>
+            <w:rStyle w:val="Lienhypertexte"/>
+            <w:noProof/>
+            <w:sz w:val="24"/>
+            <w:szCs w:val="24"/>
+          </w:rPr>
+          <w:t>1.2.</w:t>
+        </w:r>
+        <w:r>
+          <w:rPr>
+            <w:rFonts w:eastAsiaTheme="minorEastAsia"/>
+            <w:noProof/>
+            <w:sz w:val="24"/>
+            <w:szCs w:val="24"/>
+            <w:lang w:eastAsia="fr-FR"/>
+          </w:rPr>
+          <w:tab/>
+        </w:r>
+        <w:r>
+          <w:rPr>
+            <w:rStyle w:val="Lienhypertexte"/>
+            <w:noProof/>
+            <w:sz w:val="24"/>
+            <w:szCs w:val="24"/>
+          </w:rPr>
+          <w:t>Fonctionnalité : Découper les données</w:t>
+        </w:r>
+        <w:r>
+          <w:rPr>
+            <w:noProof/>
+            <w:webHidden/>
+            <w:sz w:val="24"/>
+            <w:szCs w:val="24"/>
+          </w:rPr>
+          <w:tab/>
+        </w:r>
+        <w:r>
+          <w:rPr>
+            <w:noProof/>
+            <w:webHidden/>
+            <w:sz w:val="24"/>
+            <w:szCs w:val="24"/>
+          </w:rPr>
+          <w:fldChar w:fldCharType="begin"/>
+        </w:r>
+        <w:r>
+          <w:rPr>
+            <w:noProof/>
+            <w:webHidden/>
+            <w:sz w:val="24"/>
+            <w:szCs w:val="24"/>
+          </w:rPr>
+          <w:instrText xml:space="preserve"> PAGEREF _Toc415047851 \h </w:instrText>
+        </w:r>
+        <w:r>
+          <w:rPr>
+            <w:noProof/>
+            <w:webHidden/>
+            <w:sz w:val="24"/>
+            <w:szCs w:val="24"/>
+          </w:rPr>
+        </w:r>
+        <w:r>
+          <w:rPr>
+            <w:noProof/>
+            <w:webHidden/>
+            <w:sz w:val="24"/>
+            <w:szCs w:val="24"/>
+          </w:rPr>
+          <w:fldChar w:fldCharType="separate"/>
+        </w:r>
+        <w:r>
+          <w:rPr>
+            <w:noProof/>
+            <w:webHidden/>
+            <w:sz w:val="24"/>
+            <w:szCs w:val="24"/>
+          </w:rPr>
+          <w:t>3</w:t>
+        </w:r>
+        <w:r>
+          <w:rPr>
+            <w:noProof/>
+            <w:webHidden/>
+            <w:sz w:val="24"/>
+            <w:szCs w:val="24"/>
+          </w:rPr>
+          <w:fldChar w:fldCharType="end"/>
+        </w:r>
+      </w:hyperlink>
+    </w:p>
+    <w:p>
+      <w:pPr>
+        <w:pStyle w:val="TM2"/>
+        <w:tabs>
+          <w:tab w:val="left" w:pos="880"/>
+          <w:tab w:val="right" w:leader="dot" w:pos="9062"/>
+        </w:tabs>
+        <w:rPr>
+          <w:rFonts w:eastAsiaTheme="minorEastAsia"/>
+          <w:noProof/>
+          <w:sz w:val="24"/>
+          <w:szCs w:val="24"/>
+          <w:lang w:eastAsia="fr-FR"/>
+        </w:rPr>
+      </w:pPr>
+      <w:hyperlink w:anchor="_Toc415047852" w:history="1">
+        <w:r>
+          <w:rPr>
+            <w:rStyle w:val="Lienhypertexte"/>
+            <w:noProof/>
+            <w:sz w:val="24"/>
+            <w:szCs w:val="24"/>
+          </w:rPr>
+          <w:t>1.3.</w:t>
+        </w:r>
+        <w:r>
+          <w:rPr>
+            <w:rFonts w:eastAsiaTheme="minorEastAsia"/>
+            <w:noProof/>
+            <w:sz w:val="24"/>
+            <w:szCs w:val="24"/>
+            <w:lang w:eastAsia="fr-FR"/>
+          </w:rPr>
+          <w:tab/>
+        </w:r>
+        <w:r>
+          <w:rPr>
+            <w:rStyle w:val="Lienhypertexte"/>
+            <w:noProof/>
+            <w:sz w:val="24"/>
+            <w:szCs w:val="24"/>
+          </w:rPr>
+          <w:t xml:space="preserve">Fonctionnalité : </w:t>
+        </w:r>
+        <w:r>
+          <w:rPr>
+            <w:rStyle w:val="Lienhypertexte"/>
+            <w:i/>
+            <w:noProof/>
+            <w:sz w:val="24"/>
+            <w:szCs w:val="24"/>
+          </w:rPr>
+          <w:t>Afficher les données</w:t>
+        </w:r>
+        <w:r>
+          <w:rPr>
+            <w:noProof/>
+            <w:webHidden/>
+            <w:sz w:val="24"/>
+            <w:szCs w:val="24"/>
+          </w:rPr>
+          <w:tab/>
+        </w:r>
+        <w:r>
+          <w:rPr>
+            <w:noProof/>
+            <w:webHidden/>
+            <w:sz w:val="24"/>
+            <w:szCs w:val="24"/>
+          </w:rPr>
+          <w:fldChar w:fldCharType="begin"/>
+        </w:r>
+        <w:r>
+          <w:rPr>
+            <w:noProof/>
+            <w:webHidden/>
+            <w:sz w:val="24"/>
+            <w:szCs w:val="24"/>
+          </w:rPr>
+          <w:instrText xml:space="preserve"> PAGEREF _Toc415047852 \h </w:instrText>
+        </w:r>
+        <w:r>
+          <w:rPr>
+            <w:noProof/>
+            <w:webHidden/>
+            <w:sz w:val="24"/>
+            <w:szCs w:val="24"/>
+          </w:rPr>
+        </w:r>
+        <w:r>
+          <w:rPr>
+            <w:noProof/>
+            <w:webHidden/>
+            <w:sz w:val="24"/>
+            <w:szCs w:val="24"/>
+          </w:rPr>
+          <w:fldChar w:fldCharType="separate"/>
+        </w:r>
+        <w:r>
+          <w:rPr>
+            <w:noProof/>
+            <w:webHidden/>
+            <w:sz w:val="24"/>
+            <w:szCs w:val="24"/>
+          </w:rPr>
+          <w:t>4</w:t>
+        </w:r>
+        <w:r>
+          <w:rPr>
+            <w:noProof/>
+            <w:webHidden/>
+            <w:sz w:val="24"/>
+            <w:szCs w:val="24"/>
+          </w:rPr>
+          <w:fldChar w:fldCharType="end"/>
+        </w:r>
+      </w:hyperlink>
+    </w:p>
+    <w:p>
+      <w:pPr>
+        <w:pStyle w:val="TM1"/>
+        <w:tabs>
+          <w:tab w:val="left" w:pos="440"/>
+          <w:tab w:val="right" w:leader="dot" w:pos="9062"/>
+        </w:tabs>
+        <w:rPr>
+          <w:rFonts w:eastAsiaTheme="minorEastAsia"/>
+          <w:noProof/>
+          <w:sz w:val="24"/>
+          <w:szCs w:val="24"/>
+          <w:lang w:eastAsia="fr-FR"/>
+        </w:rPr>
+      </w:pPr>
+      <w:hyperlink w:anchor="_Toc415047853" w:history="1">
+        <w:r>
+          <w:rPr>
+            <w:rStyle w:val="Lienhypertexte"/>
+            <w:noProof/>
+            <w:sz w:val="24"/>
+            <w:szCs w:val="24"/>
+          </w:rPr>
+          <w:t>2.</w:t>
+        </w:r>
+        <w:r>
+          <w:rPr>
+            <w:rFonts w:eastAsiaTheme="minorEastAsia"/>
+            <w:noProof/>
+            <w:sz w:val="24"/>
+            <w:szCs w:val="24"/>
+            <w:lang w:eastAsia="fr-FR"/>
+          </w:rPr>
+          <w:tab/>
+        </w:r>
+        <w:r>
+          <w:rPr>
+            <w:rStyle w:val="Lienhypertexte"/>
+            <w:noProof/>
+            <w:sz w:val="24"/>
+            <w:szCs w:val="24"/>
+          </w:rPr>
+          <w:t>Tableau des fonctionnalités</w:t>
+        </w:r>
+        <w:r>
+          <w:rPr>
+            <w:noProof/>
+            <w:webHidden/>
+            <w:sz w:val="24"/>
+            <w:szCs w:val="24"/>
+          </w:rPr>
+          <w:tab/>
+        </w:r>
+        <w:r>
+          <w:rPr>
+            <w:noProof/>
+            <w:webHidden/>
+            <w:sz w:val="24"/>
+            <w:szCs w:val="24"/>
+          </w:rPr>
+          <w:fldChar w:fldCharType="begin"/>
+        </w:r>
+        <w:r>
+          <w:rPr>
+            <w:noProof/>
+            <w:webHidden/>
+            <w:sz w:val="24"/>
+            <w:szCs w:val="24"/>
+          </w:rPr>
+          <w:instrText xml:space="preserve"> PAGEREF _Toc415047853 \h </w:instrText>
+        </w:r>
+        <w:r>
+          <w:rPr>
+            <w:noProof/>
+            <w:webHidden/>
+            <w:sz w:val="24"/>
+            <w:szCs w:val="24"/>
+          </w:rPr>
+        </w:r>
+        <w:r>
+          <w:rPr>
+            <w:noProof/>
+            <w:webHidden/>
+            <w:sz w:val="24"/>
+            <w:szCs w:val="24"/>
+          </w:rPr>
+          <w:fldChar w:fldCharType="separate"/>
+        </w:r>
+        <w:r>
+          <w:rPr>
+            <w:noProof/>
+            <w:webHidden/>
+            <w:sz w:val="24"/>
+            <w:szCs w:val="24"/>
+          </w:rPr>
+          <w:t>5</w:t>
+        </w:r>
+        <w:r>
+          <w:rPr>
+            <w:noProof/>
+            <w:webHidden/>
+            <w:sz w:val="24"/>
+            <w:szCs w:val="24"/>
+          </w:rPr>
+          <w:fldChar w:fldCharType="end"/>
+        </w:r>
+      </w:hyperlink>
+    </w:p>
+    <w:p>
+      <w:pPr>
+        <w:pStyle w:val="Titre1"/>
+        <w:rPr>
+          <w:b/>
+          <w:color w:val="auto"/>
+          <w:sz w:val="24"/>
+        </w:rPr>
+      </w:pPr>
+      <w:r>
+        <w:rPr>
+          <w:rFonts w:asciiTheme="minorHAnsi" w:hAnsiTheme="minorHAnsi"/>
+          <w:color w:val="auto"/>
+          <w:sz w:val="24"/>
+          <w:szCs w:val="24"/>
+        </w:rPr>
+        <w:fldChar w:fldCharType="end"/>
+      </w:r>
+    </w:p>
+    <w:p>
+      <w:pPr>
+        <w:rPr>
+          <w:rFonts w:asciiTheme="majorHAnsi" w:eastAsiaTheme="majorEastAsia" w:hAnsiTheme="majorHAnsi" w:cstheme="majorBidi"/>
+          <w:szCs w:val="32"/>
+        </w:rPr>
+      </w:pPr>
+      <w:r>
+        <w:br w:type="page"/>
+      </w:r>
+    </w:p>
+    <w:p>
+      <w:pPr>
+        <w:pStyle w:val="Titre2"/>
+        <w:rPr>
+          <w:b/>
+          <w:color w:val="auto"/>
+          <w:sz w:val="24"/>
+        </w:rPr>
+      </w:pPr>
+      <w:bookmarkStart w:id="2" w:name="_Toc415047847"/>
+      <w:r>
+        <w:rPr>
+          <w:b/>
+          <w:color w:val="auto"/>
+          <w:sz w:val="24"/>
+        </w:rPr>
+        <w:lastRenderedPageBreak/>
+        <w:t>Introduction</w:t>
+      </w:r>
+      <w:bookmarkEnd w:id="2"/>
+    </w:p>
+    <w:p>
+      <w:pPr>
         <w:spacing w:line="276" w:lineRule="auto"/>
         <w:jc w:val="both"/>
         <w:rPr>
@@ -31,25 +1529,7 @@
         <w:rPr>
           <w:color w:val="000000" w:themeColor="text1"/>
         </w:rPr>
-        <w:t>Tou</w:t>
-      </w:r>
-      <w:r>
-        <w:rPr>
-          <w:color w:val="000000" w:themeColor="text1"/>
-        </w:rPr>
-        <w:t>t projet informatique nécessite</w:t>
-      </w:r>
-      <w:r>
-        <w:rPr>
-          <w:color w:val="000000" w:themeColor="text1"/>
-        </w:rPr>
-        <w:t xml:space="preserve"> une analyse avancée afin de définir les différentes fonctionnalités auxquelles notre système doit répondre.</w:t>
-      </w:r>
-      <w:r>
-        <w:rPr>
-          <w:color w:val="000000" w:themeColor="text1"/>
-        </w:rPr>
-        <w:t xml:space="preserve"> Pour cela, nous avons recours aux diagrammes UML (</w:t>
+        <w:t>Tout projet informatique nécessite une analyse avancée afin de définir les différentes fonctionnalités auxquelles notre système doit répondre. Pour cela, nous avons recours aux diagrammes UML (</w:t>
       </w:r>
       <w:proofErr w:type="spellStart"/>
       <w:r>
@@ -96,7 +1576,7 @@
     </w:p>
     <w:p>
       <w:pPr>
-        <w:spacing w:after="0"/>
+        <w:spacing w:after="0" w:line="276" w:lineRule="auto"/>
         <w:jc w:val="both"/>
         <w:rPr>
           <w:color w:val="000000" w:themeColor="text1"/>
@@ -106,19 +1586,7 @@
         <w:rPr>
           <w:color w:val="000000" w:themeColor="text1"/>
         </w:rPr>
-        <w:t xml:space="preserve">En effet, </w:t>
-      </w:r>
-      <w:r>
-        <w:rPr>
-          <w:color w:val="000000" w:themeColor="text1"/>
-        </w:rPr>
-        <w:t xml:space="preserve">ces diagrammes </w:t>
-      </w:r>
-      <w:r>
-        <w:rPr>
-          <w:color w:val="000000" w:themeColor="text1"/>
-        </w:rPr>
-        <w:t>permettent de définir une application selon plusieurs points de vue :</w:t>
+        <w:t>En effet, ces diagrammes permettent de définir une application selon plusieurs points de vue :</w:t>
       </w:r>
     </w:p>
     <w:p>
@@ -128,7 +1596,7 @@
           <w:ilvl w:val="0"/>
           <w:numId w:val="9"/>
         </w:numPr>
-        <w:spacing w:after="0"/>
+        <w:spacing w:after="0" w:line="276" w:lineRule="auto"/>
         <w:jc w:val="both"/>
         <w:rPr>
           <w:color w:val="000000" w:themeColor="text1"/>
@@ -148,7 +1616,7 @@
           <w:ilvl w:val="0"/>
           <w:numId w:val="9"/>
         </w:numPr>
-        <w:spacing w:after="0"/>
+        <w:spacing w:after="0" w:line="276" w:lineRule="auto"/>
         <w:jc w:val="both"/>
         <w:rPr>
           <w:color w:val="000000" w:themeColor="text1"/>
@@ -158,7 +1626,13 @@
         <w:rPr>
           <w:color w:val="000000" w:themeColor="text1"/>
         </w:rPr>
-        <w:t>Statiques : diagrammes de classes, d’objets et de structure composite</w:t>
+        <w:t>Statique</w:t>
+      </w:r>
+      <w:r>
+        <w:rPr>
+          <w:color w:val="000000" w:themeColor="text1"/>
+        </w:rPr>
+        <w:t> : diagrammes de classes, d’objets et de structure composite</w:t>
       </w:r>
     </w:p>
     <w:p>
@@ -168,7 +1642,7 @@
           <w:ilvl w:val="0"/>
           <w:numId w:val="9"/>
         </w:numPr>
-        <w:spacing w:after="0"/>
+        <w:spacing w:after="0" w:line="276" w:lineRule="auto"/>
         <w:jc w:val="both"/>
         <w:rPr>
           <w:color w:val="000000" w:themeColor="text1"/>
@@ -184,7 +1658,13 @@
         <w:rPr>
           <w:color w:val="000000" w:themeColor="text1"/>
         </w:rPr>
-        <w:t>: diagramme de séquences, d’états, d’activité, d’interaction, de communication et de temps.</w:t>
+        <w:t>: diagramme de séquence</w:t>
+      </w:r>
+      <w:r>
+        <w:rPr>
+          <w:color w:val="000000" w:themeColor="text1"/>
+        </w:rPr>
+        <w:t>, d’états, d’activité, d’interaction, de communication et de temps.</w:t>
       </w:r>
     </w:p>
     <w:p>
@@ -194,7 +1674,7 @@
           <w:ilvl w:val="0"/>
           <w:numId w:val="9"/>
         </w:numPr>
-        <w:spacing w:after="0"/>
+        <w:spacing w:after="0" w:line="276" w:lineRule="auto"/>
         <w:jc w:val="both"/>
         <w:rPr>
           <w:color w:val="000000" w:themeColor="text1"/>
@@ -209,7 +1689,7 @@
     </w:p>
     <w:p>
       <w:pPr>
-        <w:spacing w:after="0"/>
+        <w:spacing w:line="276" w:lineRule="auto"/>
         <w:jc w:val="both"/>
         <w:rPr>
           <w:color w:val="000000" w:themeColor="text1"/>
@@ -219,56 +1699,48 @@
         <w:rPr>
           <w:color w:val="000000" w:themeColor="text1"/>
         </w:rPr>
-        <w:t xml:space="preserve">Parmi ces 13 diagrammes </w:t>
-      </w:r>
-      <w:r>
-        <w:rPr>
-          <w:color w:val="000000" w:themeColor="text1"/>
-        </w:rPr>
-        <w:t xml:space="preserve">que comporte </w:t>
-      </w:r>
-      <w:r>
-        <w:rPr>
-          <w:color w:val="000000" w:themeColor="text1"/>
-        </w:rPr>
-        <w:t xml:space="preserve">UML, nous </w:t>
-      </w:r>
-      <w:r>
-        <w:rPr>
-          <w:color w:val="000000" w:themeColor="text1"/>
-        </w:rPr>
-        <w:t>utiliserons pour l’aspect</w:t>
-      </w:r>
-      <w:r>
-        <w:rPr>
-          <w:color w:val="000000" w:themeColor="text1"/>
-        </w:rPr>
-        <w:t xml:space="preserve"> fonctionnel le diag</w:t>
-      </w:r>
-      <w:r>
-        <w:rPr>
-          <w:color w:val="000000" w:themeColor="text1"/>
-        </w:rPr>
-        <w:t>ramme de cas d’utilisation. Concernant, l’</w:t>
-      </w:r>
-      <w:r>
-        <w:rPr>
-          <w:color w:val="000000" w:themeColor="text1"/>
-        </w:rPr>
-        <w:t>aspect dynamique</w:t>
-      </w:r>
-      <w:r>
-        <w:rPr>
-          <w:color w:val="000000" w:themeColor="text1"/>
-        </w:rPr>
-        <w:t xml:space="preserve"> le diagramme </w:t>
-      </w:r>
-      <w:r>
-        <w:rPr>
-          <w:color w:val="000000" w:themeColor="text1"/>
-        </w:rPr>
-        <w:t>d’activité et enfin le diagramme de classe, pour l’aspect statique.</w:t>
-      </w:r>
+        <w:t>Parmi ces 13 diagrammes que comporte UML, nous utiliserons pour l’aspect fonctionnel le diagramme de cas d’utilisation. Concernant, l’aspect dynamique le diagramme d’activité et enfin le diagramme de classe, pour l’aspect statique.</w:t>
+      </w:r>
+    </w:p>
+    <w:p>
+      <w:pPr>
+        <w:pStyle w:val="Titre1"/>
+        <w:numPr>
+          <w:ilvl w:val="0"/>
+          <w:numId w:val="16"/>
+        </w:numPr>
+        <w:rPr>
+          <w:b/>
+          <w:color w:val="auto"/>
+          <w:sz w:val="24"/>
+        </w:rPr>
+      </w:pPr>
+      <w:bookmarkStart w:id="3" w:name="_Toc415047848"/>
+      <w:r>
+        <w:rPr>
+          <w:b/>
+          <w:color w:val="auto"/>
+          <w:sz w:val="24"/>
+        </w:rPr>
+        <w:t>A</w:t>
+      </w:r>
+      <w:r>
+        <w:rPr>
+          <w:b/>
+          <w:color w:val="auto"/>
+          <w:sz w:val="24"/>
+        </w:rPr>
+        <w:t>nalyse</w:t>
+      </w:r>
+      <w:r>
+        <w:rPr>
+          <w:b/>
+          <w:color w:val="auto"/>
+          <w:sz w:val="24"/>
+        </w:rPr>
+        <w:t xml:space="preserve"> fonctionnelle</w:t>
+      </w:r>
+      <w:bookmarkEnd w:id="3"/>
     </w:p>
     <w:p>
       <w:pPr>
@@ -284,6 +1756,7 @@
           <w:sz w:val="24"/>
         </w:rPr>
       </w:pPr>
+      <w:bookmarkStart w:id="4" w:name="_Toc415047849"/>
       <w:r>
         <w:rPr>
           <w:b/>
@@ -292,17 +1765,33 @@
         </w:rPr>
         <w:t>Diagramme de cas d’utilisation</w:t>
       </w:r>
+      <w:bookmarkEnd w:id="4"/>
     </w:p>
     <w:p>
       <w:pPr>
-        <w:spacing w:after="0"/>
+        <w:spacing w:after="0" w:line="276" w:lineRule="auto"/>
         <w:jc w:val="both"/>
       </w:pPr>
       <w:r>
         <w:t>Le diagramme de cas d’</w:t>
       </w:r>
       <w:r>
-        <w:t>utilisation « use cases » permet la description du comportement du système du point de vue de l’utilisateur sous forme d’actions et de réactions. Un acteur représente le rôle joué par un objet (personne ou chose) qui interagit avec le système</w:t>
+        <w:t xml:space="preserve">utilisation </w:t>
+      </w:r>
+      <w:r>
+        <w:t>"</w:t>
+      </w:r>
+      <w:r>
+        <w:rPr>
+          <w:i/>
+        </w:rPr>
+        <w:t>use cases</w:t>
+      </w:r>
+      <w:r>
+        <w:t>"</w:t>
+      </w:r>
+      <w:r>
+        <w:t xml:space="preserve"> permet la description du comportement du système du point de vue de l’utilisateur sous forme d’actions et de réactions. Un acteur représente le rôle joué par un objet (personne ou chose) qui interagit avec le système</w:t>
       </w:r>
       <w:sdt>
         <w:sdtPr>
@@ -337,7 +1826,7 @@
     </w:p>
     <w:p>
       <w:pPr>
-        <w:spacing w:after="0"/>
+        <w:spacing w:after="0" w:line="276" w:lineRule="auto"/>
         <w:jc w:val="both"/>
       </w:pPr>
       <w:r>
@@ -351,10 +1840,18 @@
           <w:ilvl w:val="0"/>
           <w:numId w:val="11"/>
         </w:numPr>
-        <w:spacing w:after="0"/>
+        <w:spacing w:after="0" w:line="276" w:lineRule="auto"/>
         <w:jc w:val="both"/>
-      </w:pPr>
-      <w:r>
+        <w:rPr>
+          <w:b/>
+          <w:i/>
+        </w:rPr>
+      </w:pPr>
+      <w:r>
+        <w:rPr>
+          <w:b/>
+          <w:i/>
+        </w:rPr>
         <w:t>Lire les données</w:t>
       </w:r>
     </w:p>
@@ -365,10 +1862,18 @@
           <w:ilvl w:val="0"/>
           <w:numId w:val="11"/>
         </w:numPr>
-        <w:spacing w:after="0"/>
+        <w:spacing w:after="0" w:line="276" w:lineRule="auto"/>
         <w:jc w:val="both"/>
-      </w:pPr>
-      <w:r>
+        <w:rPr>
+          <w:b/>
+          <w:i/>
+        </w:rPr>
+      </w:pPr>
+      <w:r>
+        <w:rPr>
+          <w:b/>
+          <w:i/>
+        </w:rPr>
         <w:t>Découper les données</w:t>
       </w:r>
     </w:p>
@@ -379,15 +1884,29 @@
           <w:ilvl w:val="0"/>
           <w:numId w:val="11"/>
         </w:numPr>
-        <w:spacing w:before="240" w:after="0"/>
+        <w:spacing w:before="240" w:after="0" w:line="276" w:lineRule="auto"/>
         <w:jc w:val="both"/>
-      </w:pPr>
-      <w:r>
+        <w:rPr>
+          <w:b/>
+          <w:i/>
+        </w:rPr>
+      </w:pPr>
+      <w:r>
+        <w:rPr>
+          <w:b/>
+          <w:i/>
+        </w:rPr>
         <w:t>Afficher les données</w:t>
       </w:r>
     </w:p>
-    <w:p/>
     <w:p>
+      <w:pPr>
+        <w:spacing w:after="0"/>
+        <w:rPr>
+          <w:color w:val="000000" w:themeColor="text1"/>
+          <w:sz w:val="20"/>
+        </w:rPr>
+      </w:pPr>
       <w:r>
         <w:rPr>
           <w:noProof/>
@@ -409,7 +1928,7 @@
                     <pic:cNvPicPr/>
                   </pic:nvPicPr>
                   <pic:blipFill>
-                    <a:blip r:embed="rId6">
+                    <a:blip r:embed="rId8">
                       <a:extLst>
                         <a:ext uri="{28A0092B-C50C-407E-A947-70E740481C1C}">
                           <a14:useLocalDpi xmlns:a14="http://schemas.microsoft.com/office/drawing/2010/main" val="0"/>
@@ -438,48 +1957,45 @@
     </w:p>
     <w:p>
       <w:pPr>
-        <w:pStyle w:val="Lgende"/>
-        <w:ind w:left="708" w:firstLine="708"/>
-        <w:rPr>
-          <w:i w:val="0"/>
-          <w:sz w:val="20"/>
-        </w:rPr>
-      </w:pPr>
-      <w:r>
-        <w:rPr>
-          <w:i w:val="0"/>
+        <w:ind w:left="3540"/>
+        <w:rPr>
           <w:color w:val="000000" w:themeColor="text1"/>
           <w:sz w:val="20"/>
         </w:rPr>
-        <w:t xml:space="preserve">Figure </w:t>
-      </w:r>
-      <w:r>
-        <w:rPr>
-          <w:i w:val="0"/>
+      </w:pPr>
+      <w:r>
+        <w:rPr>
           <w:color w:val="000000" w:themeColor="text1"/>
           <w:sz w:val="20"/>
         </w:rPr>
-        <w:fldChar w:fldCharType="begin"/>
-      </w:r>
-      <w:r>
-        <w:rPr>
-          <w:i w:val="0"/>
+        <w:t xml:space="preserve">Figure </w:t>
+      </w:r>
+      <w:r>
+        <w:rPr>
+          <w:i/>
           <w:color w:val="000000" w:themeColor="text1"/>
           <w:sz w:val="20"/>
         </w:rPr>
-        <w:instrText xml:space="preserve"> SEQ Figure \* ARABIC </w:instrText>
-      </w:r>
-      <w:r>
-        <w:rPr>
-          <w:i w:val="0"/>
+        <w:fldChar w:fldCharType="begin"/>
+      </w:r>
+      <w:r>
+        <w:rPr>
           <w:color w:val="000000" w:themeColor="text1"/>
           <w:sz w:val="20"/>
         </w:rPr>
+        <w:instrText xml:space="preserve"> SEQ Figure \* ARABIC </w:instrText>
+      </w:r>
+      <w:r>
+        <w:rPr>
+          <w:i/>
+          <w:color w:val="000000" w:themeColor="text1"/>
+          <w:sz w:val="20"/>
+        </w:rPr>
         <w:fldChar w:fldCharType="separate"/>
       </w:r>
       <w:r>
         <w:rPr>
-          <w:i w:val="0"/>
+          <w:i/>
           <w:noProof/>
           <w:color w:val="000000" w:themeColor="text1"/>
           <w:sz w:val="20"/>
@@ -488,7 +2004,7 @@
       </w:r>
       <w:r>
         <w:rPr>
-          <w:i w:val="0"/>
+          <w:i/>
           <w:color w:val="000000" w:themeColor="text1"/>
           <w:sz w:val="20"/>
         </w:rPr>
@@ -496,7 +2012,6 @@
       </w:r>
       <w:r>
         <w:rPr>
-          <w:i w:val="0"/>
           <w:color w:val="000000" w:themeColor="text1"/>
           <w:sz w:val="20"/>
         </w:rPr>
@@ -505,8 +2020,11 @@
     </w:p>
     <w:p>
       <w:pPr>
-        <w:spacing w:before="240" w:after="0"/>
-        <w:jc w:val="both"/>
+        <w:ind w:left="3540"/>
+        <w:rPr>
+          <w:i/>
+          <w:sz w:val="20"/>
+        </w:rPr>
       </w:pPr>
     </w:p>
     <w:p>
@@ -523,6 +2041,7 @@
           <w:sz w:val="24"/>
         </w:rPr>
       </w:pPr>
+      <w:bookmarkStart w:id="5" w:name="_Toc415047850"/>
       <w:r>
         <w:rPr>
           <w:b/>
@@ -538,8 +2057,18 @@
           <w:color w:val="000000" w:themeColor="text1"/>
           <w:sz w:val="24"/>
         </w:rPr>
-        <w:t> : Lire les données</w:t>
-      </w:r>
+        <w:t xml:space="preserve"> : </w:t>
+      </w:r>
+      <w:r>
+        <w:rPr>
+          <w:b/>
+          <w:i/>
+          <w:color w:val="000000" w:themeColor="text1"/>
+          <w:sz w:val="24"/>
+        </w:rPr>
+        <w:t>Lire les données</w:t>
+      </w:r>
+      <w:bookmarkEnd w:id="5"/>
     </w:p>
     <w:p>
       <w:pPr>
@@ -550,10 +2079,16 @@
         <w:t xml:space="preserve">Cette fonctionnalité permet de </w:t>
       </w:r>
       <w:r>
+        <w:t>"</w:t>
+      </w:r>
+      <w:r>
         <w:rPr>
           <w:i/>
         </w:rPr>
         <w:t>lire les données</w:t>
+      </w:r>
+      <w:r>
+        <w:t>"</w:t>
       </w:r>
       <w:r>
         <w:t xml:space="preserve">. Elle nécessite </w:t>
@@ -586,7 +2121,13 @@
         <w:rPr>
           <w:i/>
         </w:rPr>
-        <w:t>stocker le nuage sur un support physique</w:t>
+        <w:t>S</w:t>
+      </w:r>
+      <w:r>
+        <w:rPr>
+          <w:i/>
+        </w:rPr>
+        <w:t>tocker le nuage sur un support physique</w:t>
       </w:r>
       <w:r>
         <w:t xml:space="preserve"> : hors de notre projet</w:t>
@@ -603,7 +2144,6 @@
       <w:r>
         <w:t xml:space="preserve"> </w:t>
       </w:r>
-      <w:bookmarkStart w:id="0" w:name="_GoBack"/>
       <w:r>
         <w:rPr>
           <w:i/>
@@ -625,7 +2165,6 @@
       <w:r>
         <w:t xml:space="preserve"> </w:t>
       </w:r>
-      <w:bookmarkEnd w:id="0"/>
       <w:r>
         <w:t>: opération réalisée par le système d'exploitation, hors du projet</w:t>
       </w:r>
@@ -650,9 +2189,6 @@
         </w:rPr>
         <w:t>onnaître la structure du format de fichier</w:t>
       </w:r>
-      <w:r>
-        <w:t>.</w:t>
-      </w:r>
     </w:p>
     <w:p>
       <w:pPr>
@@ -675,7 +2211,13 @@
         <w:t>tocker en mémoire</w:t>
       </w:r>
       <w:r>
-        <w:t xml:space="preserve"> : cela suppose de définir une structure de données adapté. En pratique, il sera impossible de stocke</w:t>
+        <w:t xml:space="preserve"> : cela suppose de définir une structure de données adapté</w:t>
+      </w:r>
+      <w:r>
+        <w:t>e</w:t>
+      </w:r>
+      <w:r>
+        <w:t>. En pratique, il sera impossible de stocke</w:t>
       </w:r>
       <w:r>
         <w:t>r le nuage entier en mémoire. En</w:t>
@@ -1021,7 +2563,65 @@
         </w:tc>
       </w:tr>
     </w:tbl>
-    <w:p/>
+    <w:p>
+      <w:pPr>
+        <w:pStyle w:val="Lgende"/>
+        <w:rPr>
+          <w:color w:val="auto"/>
+          <w:sz w:val="20"/>
+        </w:rPr>
+      </w:pPr>
+      <w:r>
+        <w:rPr>
+          <w:color w:val="auto"/>
+          <w:sz w:val="20"/>
+        </w:rPr>
+        <w:t xml:space="preserve">Tableau </w:t>
+      </w:r>
+      <w:r>
+        <w:rPr>
+          <w:color w:val="auto"/>
+          <w:sz w:val="20"/>
+        </w:rPr>
+        <w:fldChar w:fldCharType="begin"/>
+      </w:r>
+      <w:r>
+        <w:rPr>
+          <w:color w:val="auto"/>
+          <w:sz w:val="20"/>
+        </w:rPr>
+        <w:instrText xml:space="preserve"> SEQ Tableau \* ARABIC </w:instrText>
+      </w:r>
+      <w:r>
+        <w:rPr>
+          <w:color w:val="auto"/>
+          <w:sz w:val="20"/>
+        </w:rPr>
+        <w:fldChar w:fldCharType="separate"/>
+      </w:r>
+      <w:r>
+        <w:rPr>
+          <w:noProof/>
+          <w:color w:val="auto"/>
+          <w:sz w:val="20"/>
+        </w:rPr>
+        <w:t>1</w:t>
+      </w:r>
+      <w:r>
+        <w:rPr>
+          <w:color w:val="auto"/>
+          <w:sz w:val="20"/>
+        </w:rPr>
+        <w:fldChar w:fldCharType="end"/>
+      </w:r>
+      <w:r>
+        <w:rPr>
+          <w:color w:val="auto"/>
+          <w:sz w:val="20"/>
+        </w:rPr>
+        <w:t>: fonctionnalité "lire les données"</w:t>
+      </w:r>
+    </w:p>
     <w:p>
       <w:pPr>
         <w:pStyle w:val="Titre2"/>
@@ -1036,6 +2636,7 @@
           <w:sz w:val="24"/>
         </w:rPr>
       </w:pPr>
+      <w:bookmarkStart w:id="6" w:name="_Toc415047851"/>
       <w:r>
         <w:rPr>
           <w:b/>
@@ -1050,26 +2651,245 @@
           <w:color w:val="000000" w:themeColor="text1"/>
           <w:sz w:val="24"/>
         </w:rPr>
-        <w:t> : Découper les données</w:t>
-      </w:r>
+        <w:t xml:space="preserve"> : </w:t>
+      </w:r>
+      <w:r>
+        <w:rPr>
+          <w:b/>
+          <w:i/>
+          <w:color w:val="000000" w:themeColor="text1"/>
+          <w:sz w:val="24"/>
+        </w:rPr>
+        <w:t>Découper les données</w:t>
+      </w:r>
+      <w:bookmarkEnd w:id="6"/>
     </w:p>
     <w:p>
       <w:pPr>
+        <w:spacing w:after="0" w:line="276" w:lineRule="auto"/>
         <w:jc w:val="both"/>
+      </w:pPr>
+      <w:r>
+        <w:t>Cette</w:t>
+      </w:r>
+      <w:r>
+        <w:t xml:space="preserve"> fonctionnalité permet de</w:t>
+      </w:r>
+      <w:r>
+        <w:t xml:space="preserve"> </w:t>
+      </w:r>
+      <w:r>
+        <w:t>"</w:t>
+      </w:r>
+      <w:r>
+        <w:rPr>
+          <w:i/>
+        </w:rPr>
+        <w:t>découper les données</w:t>
+      </w:r>
+      <w:r>
+        <w:t>"</w:t>
+      </w:r>
+      <w:r>
+        <w:t xml:space="preserve">. Elle </w:t>
+      </w:r>
+      <w:r>
+        <w:t xml:space="preserve">sera implémentée trois fois, par nos </w:t>
+      </w:r>
+      <w:r>
+        <w:t xml:space="preserve">trois méthodes. Quelle que soit </w:t>
+      </w:r>
+      <w:r>
+        <w:t>la manière dont on les codera (t</w:t>
+      </w:r>
+      <w:r>
+        <w:t xml:space="preserve">rois exécutables ou un seul ?), </w:t>
+      </w:r>
+      <w:r>
+        <w:t>l'opérateur chargé de l'étude doit ê</w:t>
+      </w:r>
+      <w:r>
+        <w:t xml:space="preserve">tre capable de sélectionner une </w:t>
+      </w:r>
+      <w:r>
+        <w:t>méthode (</w:t>
+      </w:r>
+      <w:r>
         <w:rPr>
           <w:b/>
         </w:rPr>
-      </w:pPr>
+        <w:t>fonctionnalité 2.1.</w:t>
+      </w:r>
+      <w:r>
+        <w:t>). Le poi</w:t>
+      </w:r>
+      <w:r>
+        <w:t xml:space="preserve">nt commun de nos trois méthodes </w:t>
+      </w:r>
+      <w:r>
+        <w:t>de découpage est qu'elles sont arboresc</w:t>
+      </w:r>
+      <w:r>
+        <w:t xml:space="preserve">entes : il faut donc définir ce </w:t>
+      </w:r>
+      <w:r>
+        <w:t>que représente l'arbre, et plus précisément ce q</w:t>
+      </w:r>
+      <w:r>
+        <w:t xml:space="preserve">ue sont les nœuds </w:t>
+      </w:r>
+      <w:r>
+        <w:t>(fonctionnalité 2.3.) et les feuilles (</w:t>
+      </w:r>
+      <w:r>
+        <w:rPr>
+          <w:b/>
+        </w:rPr>
+        <w:t>fonctionnalité 2.2</w:t>
+      </w:r>
+      <w:r>
+        <w:t xml:space="preserve">). D'un point </w:t>
+      </w:r>
+      <w:r>
+        <w:t xml:space="preserve">de vue programmeur, la définition de </w:t>
+      </w:r>
+      <w:r>
+        <w:t xml:space="preserve">ces deux éléments est liée à la </w:t>
+      </w:r>
+      <w:r>
+        <w:t>spécification des structures de données</w:t>
+      </w:r>
+      <w:r>
+        <w:t xml:space="preserve"> associées. La définition de la </w:t>
+      </w:r>
+      <w:r>
+        <w:t>structure de données des f</w:t>
+      </w:r>
+      <w:r>
+        <w:t xml:space="preserve">euilles requiert de définir le mode de </w:t>
+      </w:r>
+      <w:r>
+        <w:t>stockage (base de données ou systè</w:t>
+      </w:r>
+      <w:r>
+        <w:t>me de fichiers) (</w:t>
+      </w:r>
+      <w:r>
+        <w:rPr>
+          <w:b/>
+        </w:rPr>
+        <w:t xml:space="preserve">fonctionnalité </w:t>
+      </w:r>
+      <w:r>
+        <w:rPr>
+          <w:b/>
+        </w:rPr>
+        <w:t>2.2.2</w:t>
+      </w:r>
+      <w:r>
+        <w:t>), et de définir le nombre de poi</w:t>
+      </w:r>
+      <w:r>
+        <w:t>nts par fichier (</w:t>
+      </w:r>
+      <w:r>
+        <w:rPr>
+          <w:b/>
+        </w:rPr>
+        <w:t xml:space="preserve">fonctionnalité </w:t>
+      </w:r>
+      <w:r>
+        <w:rPr>
+          <w:b/>
+        </w:rPr>
+        <w:t>2.2.1</w:t>
+      </w:r>
+      <w:r>
+        <w:t xml:space="preserve">). En ce qui concerne les </w:t>
+      </w:r>
+      <w:r>
+        <w:t>nœuds</w:t>
+      </w:r>
+      <w:r>
+        <w:t>,</w:t>
+      </w:r>
+      <w:r>
+        <w:t xml:space="preserve"> la définition de la taille des </w:t>
+      </w:r>
+      <w:r>
+        <w:t>feuilles permet de déduire la hau</w:t>
+      </w:r>
+      <w:r>
+        <w:t>teur de l'arbre (</w:t>
+      </w:r>
+      <w:r>
+        <w:rPr>
+          <w:b/>
+        </w:rPr>
+        <w:t xml:space="preserve">fonctionnalité </w:t>
+      </w:r>
+      <w:r>
+        <w:rPr>
+          <w:b/>
+        </w:rPr>
+        <w:t>2.3.1</w:t>
+      </w:r>
+      <w:r>
+        <w:t>), et il faut définir la struc</w:t>
+      </w:r>
+      <w:r>
+        <w:t xml:space="preserve">ture de données pour les nœuds </w:t>
+      </w:r>
+      <w:r>
+        <w:t>différente pour chaque méthode.</w:t>
+      </w:r>
     </w:p>
     <w:p>
       <w:pPr>
+        <w:spacing w:after="0" w:line="276" w:lineRule="auto"/>
+        <w:jc w:val="both"/>
+      </w:pPr>
+    </w:p>
+    <w:p>
+      <w:pPr>
+        <w:spacing w:after="0" w:line="276" w:lineRule="auto"/>
+        <w:jc w:val="both"/>
+      </w:pPr>
+    </w:p>
+    <w:p>
+      <w:pPr>
+        <w:spacing w:after="0" w:line="276" w:lineRule="auto"/>
+        <w:jc w:val="both"/>
+      </w:pPr>
+    </w:p>
+    <w:p>
+      <w:pPr>
+        <w:spacing w:after="0" w:line="276" w:lineRule="auto"/>
+        <w:jc w:val="both"/>
+      </w:pPr>
+    </w:p>
+    <w:p>
+      <w:pPr>
+        <w:spacing w:after="0" w:line="276" w:lineRule="auto"/>
+        <w:jc w:val="both"/>
+      </w:pPr>
+    </w:p>
+    <w:p>
+      <w:pPr>
+        <w:spacing w:after="0" w:line="276" w:lineRule="auto"/>
+        <w:jc w:val="both"/>
+      </w:pPr>
+    </w:p>
+    <w:p>
+      <w:pPr>
+        <w:spacing w:after="0" w:line="276" w:lineRule="auto"/>
         <w:jc w:val="both"/>
       </w:pPr>
     </w:p>
     <w:tbl>
       <w:tblPr>
         <w:tblStyle w:val="Grilledutableau"/>
-        <w:tblpPr w:leftFromText="141" w:rightFromText="141" w:vertAnchor="text" w:horzAnchor="margin" w:tblpY="339"/>
+        <w:tblpPr w:leftFromText="141" w:rightFromText="141" w:vertAnchor="text" w:horzAnchor="margin" w:tblpY="24"/>
         <w:tblW w:w="9209" w:type="dxa"/>
         <w:tblLook w:val="04A0" w:firstRow="1" w:lastRow="0" w:firstColumn="1" w:lastColumn="0" w:noHBand="0" w:noVBand="1"/>
       </w:tblPr>
@@ -1095,6 +2915,7 @@
               <w:rPr>
                 <w:b/>
               </w:rPr>
+              <w:lastRenderedPageBreak/>
               <w:t>Cas d’utilisation</w:t>
             </w:r>
           </w:p>
@@ -1437,9 +3258,79 @@
         </w:tc>
       </w:tr>
     </w:tbl>
-    <w:p/>
-    <w:p/>
-    <w:p/>
+    <w:p>
+      <w:pPr>
+        <w:pStyle w:val="Lgende"/>
+        <w:rPr>
+          <w:color w:val="auto"/>
+          <w:sz w:val="20"/>
+        </w:rPr>
+      </w:pPr>
+      <w:r>
+        <w:rPr>
+          <w:color w:val="auto"/>
+          <w:sz w:val="20"/>
+        </w:rPr>
+        <w:t xml:space="preserve">Tableau </w:t>
+      </w:r>
+      <w:r>
+        <w:rPr>
+          <w:color w:val="auto"/>
+          <w:sz w:val="20"/>
+        </w:rPr>
+        <w:fldChar w:fldCharType="begin"/>
+      </w:r>
+      <w:r>
+        <w:rPr>
+          <w:color w:val="auto"/>
+          <w:sz w:val="20"/>
+        </w:rPr>
+        <w:instrText xml:space="preserve"> SEQ Tableau \* ARABIC </w:instrText>
+      </w:r>
+      <w:r>
+        <w:rPr>
+          <w:color w:val="auto"/>
+          <w:sz w:val="20"/>
+        </w:rPr>
+        <w:fldChar w:fldCharType="separate"/>
+      </w:r>
+      <w:r>
+        <w:rPr>
+          <w:noProof/>
+          <w:color w:val="auto"/>
+          <w:sz w:val="20"/>
+        </w:rPr>
+        <w:t>2</w:t>
+      </w:r>
+      <w:r>
+        <w:rPr>
+          <w:color w:val="auto"/>
+          <w:sz w:val="20"/>
+        </w:rPr>
+        <w:fldChar w:fldCharType="end"/>
+      </w:r>
+      <w:r>
+        <w:rPr>
+          <w:color w:val="auto"/>
+          <w:sz w:val="20"/>
+        </w:rPr>
+        <w:t>: fonctionnalité "</w:t>
+      </w:r>
+      <w:r>
+        <w:rPr>
+          <w:color w:val="auto"/>
+          <w:sz w:val="20"/>
+        </w:rPr>
+        <w:t>découper</w:t>
+      </w:r>
+      <w:r>
+        <w:rPr>
+          <w:color w:val="auto"/>
+          <w:sz w:val="20"/>
+        </w:rPr>
+        <w:t xml:space="preserve"> les données"</w:t>
+      </w:r>
+    </w:p>
     <w:p>
       <w:pPr>
         <w:pStyle w:val="Titre2"/>
@@ -1454,6 +3345,7 @@
           <w:sz w:val="24"/>
         </w:rPr>
       </w:pPr>
+      <w:bookmarkStart w:id="7" w:name="_Toc415047852"/>
       <w:r>
         <w:rPr>
           <w:b/>
@@ -1468,56 +3360,164 @@
           <w:color w:val="000000" w:themeColor="text1"/>
           <w:sz w:val="24"/>
         </w:rPr>
-        <w:t> : Découper les données</w:t>
-      </w:r>
+        <w:t xml:space="preserve"> : </w:t>
+      </w:r>
+      <w:r>
+        <w:rPr>
+          <w:b/>
+          <w:i/>
+          <w:color w:val="000000" w:themeColor="text1"/>
+          <w:sz w:val="24"/>
+        </w:rPr>
+        <w:t>Afficher</w:t>
+      </w:r>
+      <w:r>
+        <w:rPr>
+          <w:b/>
+          <w:i/>
+          <w:color w:val="000000" w:themeColor="text1"/>
+          <w:sz w:val="24"/>
+        </w:rPr>
+        <w:t xml:space="preserve"> les données</w:t>
+      </w:r>
+      <w:bookmarkEnd w:id="7"/>
     </w:p>
     <w:p>
       <w:pPr>
+        <w:spacing w:line="276" w:lineRule="auto"/>
         <w:jc w:val="both"/>
       </w:pPr>
       <w:r>
-        <w:t>La fonctionnalité Découper les données comprend deux sous-fonctionnalités.</w:t>
-      </w:r>
-    </w:p>
-    <w:p>
-      <w:pPr>
-        <w:jc w:val="both"/>
-      </w:pPr>
-    </w:p>
-    <w:p>
-      <w:pPr>
-        <w:jc w:val="both"/>
-      </w:pPr>
-    </w:p>
-    <w:p>
-      <w:pPr>
-        <w:jc w:val="both"/>
-      </w:pPr>
-    </w:p>
-    <w:p>
-      <w:pPr>
-        <w:jc w:val="both"/>
-      </w:pPr>
-    </w:p>
-    <w:p>
-      <w:pPr>
-        <w:jc w:val="both"/>
-      </w:pPr>
-    </w:p>
-    <w:p>
-      <w:pPr>
-        <w:jc w:val="both"/>
-      </w:pPr>
-    </w:p>
-    <w:p>
-      <w:pPr>
-        <w:jc w:val="both"/>
-      </w:pPr>
+        <w:t>La fonctionnalité n°3 est "</w:t>
+      </w:r>
+      <w:r>
+        <w:rPr>
+          <w:i/>
+        </w:rPr>
+        <w:t>Afficher les</w:t>
+      </w:r>
+      <w:r>
+        <w:rPr>
+          <w:i/>
+        </w:rPr>
+        <w:t xml:space="preserve"> données</w:t>
+      </w:r>
+      <w:r>
+        <w:t xml:space="preserve">". Cette fonctionnalité </w:t>
+      </w:r>
+      <w:r>
+        <w:t xml:space="preserve">fait le lien entre le nuage de </w:t>
+      </w:r>
+      <w:r>
+        <w:t xml:space="preserve">points et l'écran de </w:t>
+      </w:r>
+      <w:r>
+        <w:t>l'utilisateur. L'utilisateur définit pr</w:t>
+      </w:r>
+      <w:r>
+        <w:t xml:space="preserve">éalablement un champ de vision, </w:t>
+      </w:r>
+      <w:r>
+        <w:t>il nous faut d'abord récupérer tou</w:t>
+      </w:r>
+      <w:r>
+        <w:t xml:space="preserve">s les points qui doivent y être </w:t>
+      </w:r>
+      <w:r>
+        <w:t>affichés (</w:t>
+      </w:r>
+      <w:r>
+        <w:rPr>
+          <w:b/>
+        </w:rPr>
+        <w:t>fonctionnalité 3.1</w:t>
+      </w:r>
+      <w:r>
+        <w:t xml:space="preserve">). Selon </w:t>
+      </w:r>
+      <w:r>
+        <w:t xml:space="preserve">la demande de l'utilisateur, on </w:t>
+      </w:r>
+      <w:r>
+        <w:t>peut distinguer deux méthodes pour r</w:t>
+      </w:r>
+      <w:r>
+        <w:t xml:space="preserve">écupérer les bons points : soit </w:t>
+      </w:r>
+      <w:r>
+        <w:t>l'utilisateur vient de lancer l</w:t>
+      </w:r>
+      <w:r>
+        <w:t xml:space="preserve">e logiciel, et nous devons donc </w:t>
+      </w:r>
+      <w:r>
+        <w:t>récupérer les points qui se si</w:t>
+      </w:r>
+      <w:r>
+        <w:t xml:space="preserve">tuent dans son volume de vision </w:t>
+      </w:r>
+      <w:r>
+        <w:t>(</w:t>
+      </w:r>
+      <w:r>
+        <w:rPr>
+          <w:b/>
+        </w:rPr>
+        <w:t>fonctionnalité 3.1.1</w:t>
+      </w:r>
+      <w:r>
+        <w:t xml:space="preserve">) ; soit </w:t>
+      </w:r>
+      <w:r>
+        <w:t xml:space="preserve">l'utilisateur vient de déplacer </w:t>
+      </w:r>
+      <w:r>
+        <w:t xml:space="preserve">légèrement son champ de vision, </w:t>
+      </w:r>
+      <w:r>
+        <w:t xml:space="preserve">et une requête sur un voisinage </w:t>
+      </w:r>
+      <w:r>
+        <w:t>pourrait suffire (</w:t>
+      </w:r>
+      <w:r>
+        <w:rPr>
+          <w:b/>
+        </w:rPr>
+        <w:t>fonctionnalité 3</w:t>
+      </w:r>
+      <w:r>
+        <w:rPr>
+          <w:b/>
+        </w:rPr>
+        <w:t>.1.2</w:t>
+      </w:r>
+      <w:r>
+        <w:t xml:space="preserve">). Une fois tous les points </w:t>
+      </w:r>
+      <w:r>
+        <w:t xml:space="preserve">pertinents récupérés, nous devons </w:t>
+      </w:r>
+      <w:r>
+        <w:t xml:space="preserve">être capables de les afficher à </w:t>
+      </w:r>
+      <w:r>
+        <w:t>l'écran (</w:t>
+      </w:r>
+      <w:r>
+        <w:rPr>
+          <w:b/>
+        </w:rPr>
+        <w:t>fonctionnalité 3.2</w:t>
+      </w:r>
+      <w:r>
+        <w:t>).</w:t>
+      </w:r>
     </w:p>
     <w:tbl>
       <w:tblPr>
         <w:tblStyle w:val="Grilledutableau"/>
-        <w:tblpPr w:leftFromText="141" w:rightFromText="141" w:vertAnchor="text" w:horzAnchor="margin" w:tblpY="115"/>
+        <w:tblpPr w:leftFromText="141" w:rightFromText="141" w:vertAnchor="text" w:horzAnchor="margin" w:tblpY="60"/>
         <w:tblW w:w="9209" w:type="dxa"/>
         <w:tblLook w:val="04A0" w:firstRow="1" w:lastRow="0" w:firstColumn="1" w:lastColumn="0" w:noHBand="0" w:noVBand="1"/>
       </w:tblPr>
@@ -1792,10 +3792,7 @@
               </w:numPr>
             </w:pPr>
             <w:r>
-              <w:t>Requête sur un volume pour obtenir l</w:t>
-            </w:r>
-            <w:r>
-              <w:t>es points inclus dans ce volume</w:t>
+              <w:t>Requête sur un volume pour obtenir les points inclus dans ce volume</w:t>
             </w:r>
           </w:p>
         </w:tc>
@@ -1828,20 +3825,394 @@
       </w:tr>
     </w:tbl>
     <w:p>
-      <w:r>
-        <w:br w:type="page"/>
+      <w:pPr>
+        <w:pStyle w:val="Lgende"/>
+        <w:rPr>
+          <w:color w:val="auto"/>
+          <w:sz w:val="20"/>
+        </w:rPr>
+      </w:pPr>
+      <w:r>
+        <w:rPr>
+          <w:color w:val="auto"/>
+          <w:sz w:val="20"/>
+        </w:rPr>
+        <w:t xml:space="preserve">Tableau </w:t>
+      </w:r>
+      <w:r>
+        <w:rPr>
+          <w:color w:val="auto"/>
+          <w:sz w:val="20"/>
+        </w:rPr>
+        <w:fldChar w:fldCharType="begin"/>
+      </w:r>
+      <w:r>
+        <w:rPr>
+          <w:color w:val="auto"/>
+          <w:sz w:val="20"/>
+        </w:rPr>
+        <w:instrText xml:space="preserve"> SEQ Tableau \* ARABIC </w:instrText>
+      </w:r>
+      <w:r>
+        <w:rPr>
+          <w:color w:val="auto"/>
+          <w:sz w:val="20"/>
+        </w:rPr>
+        <w:fldChar w:fldCharType="separate"/>
+      </w:r>
+      <w:r>
+        <w:rPr>
+          <w:noProof/>
+          <w:color w:val="auto"/>
+          <w:sz w:val="20"/>
+        </w:rPr>
+        <w:t>3</w:t>
+      </w:r>
+      <w:r>
+        <w:rPr>
+          <w:color w:val="auto"/>
+          <w:sz w:val="20"/>
+        </w:rPr>
+        <w:fldChar w:fldCharType="end"/>
+      </w:r>
+      <w:r>
+        <w:rPr>
+          <w:color w:val="auto"/>
+          <w:sz w:val="20"/>
+        </w:rPr>
+        <w:t>: fonctionnalité "</w:t>
+      </w:r>
+      <w:r>
+        <w:rPr>
+          <w:color w:val="auto"/>
+          <w:sz w:val="20"/>
+        </w:rPr>
+        <w:t>afficher</w:t>
+      </w:r>
+      <w:r>
+        <w:rPr>
+          <w:color w:val="auto"/>
+          <w:sz w:val="20"/>
+        </w:rPr>
+        <w:t xml:space="preserve"> les données"</w:t>
       </w:r>
     </w:p>
     <w:p>
       <w:pPr>
+        <w:spacing w:line="276" w:lineRule="auto"/>
+        <w:jc w:val="both"/>
+      </w:pPr>
+    </w:p>
+    <w:p>
+      <w:r>
+        <w:br w:type="page"/>
+      </w:r>
+    </w:p>
+    <w:p>
+      <w:pPr>
         <w:pStyle w:val="Titre1"/>
-      </w:pPr>
-      <w:r>
+        <w:numPr>
+          <w:ilvl w:val="0"/>
+          <w:numId w:val="10"/>
+        </w:numPr>
+        <w:spacing w:after="240"/>
+        <w:rPr>
+          <w:b/>
+          <w:color w:val="000000" w:themeColor="text1"/>
+          <w:sz w:val="24"/>
+        </w:rPr>
+      </w:pPr>
+      <w:bookmarkStart w:id="8" w:name="_Toc415047853"/>
+      <w:r>
+        <w:rPr>
+          <w:b/>
+          <w:color w:val="000000" w:themeColor="text1"/>
+          <w:sz w:val="24"/>
+        </w:rPr>
         <w:lastRenderedPageBreak/>
         <w:t>Tableau des fonctionnalités</w:t>
       </w:r>
+      <w:bookmarkEnd w:id="8"/>
     </w:p>
-    <w:p/>
+    <w:p>
+      <w:pPr>
+        <w:spacing w:line="276" w:lineRule="auto"/>
+        <w:jc w:val="both"/>
+      </w:pPr>
+      <w:r>
+        <w:t>La lecture du nuage revient à lire un f</w:t>
+      </w:r>
+      <w:r>
+        <w:t xml:space="preserve">ichier : c'est une opération de </w:t>
+      </w:r>
+      <w:r>
+        <w:t>base très documentée, donc facile. Un t</w:t>
+      </w:r>
+      <w:r>
+        <w:t xml:space="preserve">est intuitif est de vérifier la </w:t>
+      </w:r>
+      <w:r>
+        <w:t>correspondance entre les données en mém</w:t>
+      </w:r>
+      <w:r>
+        <w:t xml:space="preserve">oire (à afficher) et ce qui est </w:t>
+      </w:r>
+      <w:r>
+        <w:t>contenu dans le fichier (ouverture avec un autre programme).</w:t>
+      </w:r>
+    </w:p>
+    <w:p>
+      <w:pPr>
+        <w:spacing w:line="276" w:lineRule="auto"/>
+        <w:jc w:val="both"/>
+      </w:pPr>
+      <w:r>
+        <w:t>Tout le reste de notre déma</w:t>
+      </w:r>
+      <w:r>
+        <w:t xml:space="preserve">rche se fonde sur une structure </w:t>
+      </w:r>
+      <w:r>
+        <w:t>arborescente. Il est primordial que c</w:t>
+      </w:r>
+      <w:r>
+        <w:t xml:space="preserve">ette structure soit valide afin </w:t>
+      </w:r>
+      <w:r>
+        <w:t>que les algorithmes restent prévisibles</w:t>
+      </w:r>
+      <w:r>
+        <w:t xml:space="preserve">. Stocker les feuilles signifie </w:t>
+      </w:r>
+      <w:r>
+        <w:t>que tous les points doivent être</w:t>
+      </w:r>
+      <w:r>
+        <w:t xml:space="preserve"> représentés dans notre nouveau </w:t>
+      </w:r>
+      <w:r>
+        <w:t>système. La taille des fichiers infl</w:t>
+      </w:r>
+      <w:r>
+        <w:t xml:space="preserve">ue directement et indirectement </w:t>
+      </w:r>
+      <w:r>
+        <w:t>sur la vitesse des requêtes ; c'est</w:t>
+      </w:r>
+      <w:r>
+        <w:t xml:space="preserve"> un paramètre de la méthode. Ce </w:t>
+      </w:r>
+      <w:r>
+        <w:t>paramètre influe également sur la haut</w:t>
+      </w:r>
+      <w:r>
+        <w:t xml:space="preserve">eur de l'arbre, donc encore une </w:t>
+      </w:r>
+      <w:r>
+        <w:t>fois sur la vitesse des requêtes. Le mo</w:t>
+      </w:r>
+      <w:r>
+        <w:t xml:space="preserve">de de stockage est une solution </w:t>
+      </w:r>
+      <w:r>
+        <w:t>technique, et doit permettre de stocker</w:t>
+      </w:r>
+      <w:r>
+        <w:t xml:space="preserve"> durablement le nuage de points </w:t>
+      </w:r>
+      <w:r>
+        <w:t>et permettre un grand nombre d'acc</w:t>
+      </w:r>
+      <w:r>
+        <w:t xml:space="preserve">ès en lecture. Dans l'idéal, on </w:t>
+      </w:r>
+      <w:r>
+        <w:t xml:space="preserve">souhaiterait que la taille du nuage </w:t>
+      </w:r>
+      <w:r>
+        <w:t xml:space="preserve">découpé n'augmente pas trop. La </w:t>
+      </w:r>
+      <w:r>
+        <w:t>structure de l'arbre a une forte influe</w:t>
+      </w:r>
+      <w:r>
+        <w:t xml:space="preserve">nce sur la durée des requêtes ; </w:t>
+      </w:r>
+      <w:r>
+        <w:t>dans la plupart des méthodes de décou</w:t>
+      </w:r>
+      <w:r>
+        <w:t xml:space="preserve">page, la hiérarchie est définie </w:t>
+      </w:r>
+      <w:r>
+        <w:t>et la hauteur est paramétrée. Ces fonctionnalité</w:t>
+      </w:r>
+      <w:r>
+        <w:t xml:space="preserve">s ne sont pas si </w:t>
+      </w:r>
+      <w:r>
+        <w:t>faciles, car dans l'hypothèse où elle</w:t>
+      </w:r>
+      <w:r>
+        <w:t xml:space="preserve">s sont déjà codées, nous devons </w:t>
+      </w:r>
+      <w:r>
+        <w:t>avoir un regard critique sur la maniè</w:t>
+      </w:r>
+      <w:r>
+        <w:t xml:space="preserve">re dont elles le sont ; et nous </w:t>
+      </w:r>
+      <w:r>
+        <w:t>devront peut-être les coder nous-même.</w:t>
+      </w:r>
+      <w:r>
+        <w:t xml:space="preserve"> Néanmoins, nous n'avons pas de </w:t>
+      </w:r>
+      <w:r>
+        <w:t>contrainte forte sur le temps mis pour découper le nuage.</w:t>
+      </w:r>
+    </w:p>
+    <w:p>
+      <w:pPr>
+        <w:spacing w:line="276" w:lineRule="auto"/>
+        <w:jc w:val="both"/>
+      </w:pPr>
+      <w:r>
+        <w:t>La troisième partie concern</w:t>
+      </w:r>
+      <w:r>
+        <w:t xml:space="preserve">e la requête des points et leur </w:t>
+      </w:r>
+      <w:r>
+        <w:t>affichage. C'est cette partie</w:t>
+      </w:r>
+      <w:r>
+        <w:t xml:space="preserve"> qui est la cible de l'étude de </w:t>
+      </w:r>
+      <w:r>
+        <w:t>performances, et elle doit donc être</w:t>
+      </w:r>
+      <w:r>
+        <w:t xml:space="preserve"> particulièrement soignée. Dans </w:t>
+      </w:r>
+      <w:r>
+        <w:t>l'hypothèse où on n'aurait pas le temps de</w:t>
+      </w:r>
+      <w:r>
+        <w:t xml:space="preserve"> coder deux méthodes de </w:t>
+      </w:r>
+      <w:r>
+        <w:t xml:space="preserve">requête (par voisinage et par volume </w:t>
+      </w:r>
+      <w:r>
+        <w:t xml:space="preserve">englobant), on peut noter qu'il </w:t>
+      </w:r>
+      <w:r>
+        <w:t>est toujours possible de récupére</w:t>
+      </w:r>
+      <w:r>
+        <w:t xml:space="preserve">r facilement des points dans un </w:t>
+      </w:r>
+      <w:r>
+        <w:t>volume, alors qu'une méthode par</w:t>
+      </w:r>
+      <w:r>
+        <w:t xml:space="preserve"> voisinage nécessite de définir </w:t>
+      </w:r>
+      <w:r>
+        <w:t>rigoureusement ce qu'est le voisin</w:t>
+      </w:r>
+      <w:r>
+        <w:t xml:space="preserve">age. L'affichage des points </w:t>
+      </w:r>
+      <w:r>
+        <w:t>proprement dit nécessite de b</w:t>
+      </w:r>
+      <w:r>
+        <w:t xml:space="preserve">onnes connaissances en matériel </w:t>
+      </w:r>
+      <w:r>
+        <w:t>graphique, à moins que cette foncti</w:t>
+      </w:r>
+      <w:r>
+        <w:t>onnalité ne soit déléguée à une bibliothèque</w:t>
+      </w:r>
+      <w:r>
+        <w:t xml:space="preserve"> existante.</w:t>
+      </w:r>
+    </w:p>
+    <w:p>
+      <w:pPr>
+        <w:spacing w:line="276" w:lineRule="auto"/>
+        <w:jc w:val="both"/>
+      </w:pPr>
+    </w:p>
+    <w:p>
+      <w:pPr>
+        <w:spacing w:line="276" w:lineRule="auto"/>
+        <w:jc w:val="both"/>
+      </w:pPr>
+    </w:p>
+    <w:p>
+      <w:pPr>
+        <w:spacing w:line="276" w:lineRule="auto"/>
+        <w:jc w:val="both"/>
+      </w:pPr>
+    </w:p>
+    <w:p>
+      <w:pPr>
+        <w:spacing w:line="276" w:lineRule="auto"/>
+        <w:jc w:val="both"/>
+      </w:pPr>
+    </w:p>
+    <w:p>
+      <w:pPr>
+        <w:spacing w:line="276" w:lineRule="auto"/>
+        <w:jc w:val="both"/>
+      </w:pPr>
+    </w:p>
+    <w:p>
+      <w:pPr>
+        <w:spacing w:line="276" w:lineRule="auto"/>
+        <w:jc w:val="both"/>
+      </w:pPr>
+    </w:p>
+    <w:p>
+      <w:pPr>
+        <w:spacing w:line="276" w:lineRule="auto"/>
+        <w:jc w:val="both"/>
+      </w:pPr>
+    </w:p>
+    <w:p>
+      <w:pPr>
+        <w:spacing w:line="276" w:lineRule="auto"/>
+        <w:jc w:val="both"/>
+      </w:pPr>
+    </w:p>
+    <w:p>
+      <w:pPr>
+        <w:spacing w:line="276" w:lineRule="auto"/>
+        <w:jc w:val="both"/>
+      </w:pPr>
+    </w:p>
+    <w:p>
+      <w:pPr>
+        <w:spacing w:line="276" w:lineRule="auto"/>
+        <w:jc w:val="both"/>
+      </w:pPr>
+    </w:p>
+    <w:p>
+      <w:pPr>
+        <w:spacing w:line="276" w:lineRule="auto"/>
+        <w:jc w:val="both"/>
+      </w:pPr>
+    </w:p>
+    <w:p>
+      <w:pPr>
+        <w:spacing w:line="276" w:lineRule="auto"/>
+        <w:jc w:val="both"/>
+      </w:pPr>
+    </w:p>
     <w:tbl>
       <w:tblPr>
         <w:tblStyle w:val="Grilledutableau"/>
@@ -1870,6 +4241,7 @@
               <w:rPr>
                 <w:b/>
               </w:rPr>
+              <w:lastRenderedPageBreak/>
               <w:t>Fonctionnalité</w:t>
             </w:r>
           </w:p>
@@ -2778,8 +5150,75 @@
         </w:tc>
       </w:tr>
     </w:tbl>
+    <w:p>
+      <w:pPr>
+        <w:pStyle w:val="Lgende"/>
+        <w:rPr>
+          <w:color w:val="auto"/>
+          <w:sz w:val="20"/>
+        </w:rPr>
+      </w:pPr>
+      <w:r>
+        <w:rPr>
+          <w:color w:val="auto"/>
+          <w:sz w:val="20"/>
+        </w:rPr>
+        <w:t xml:space="preserve">Tableau </w:t>
+      </w:r>
+      <w:r>
+        <w:rPr>
+          <w:color w:val="auto"/>
+          <w:sz w:val="20"/>
+        </w:rPr>
+        <w:fldChar w:fldCharType="begin"/>
+      </w:r>
+      <w:r>
+        <w:rPr>
+          <w:color w:val="auto"/>
+          <w:sz w:val="20"/>
+        </w:rPr>
+        <w:instrText xml:space="preserve"> SEQ Tableau \* ARABIC </w:instrText>
+      </w:r>
+      <w:r>
+        <w:rPr>
+          <w:color w:val="auto"/>
+          <w:sz w:val="20"/>
+        </w:rPr>
+        <w:fldChar w:fldCharType="separate"/>
+      </w:r>
+      <w:r>
+        <w:rPr>
+          <w:noProof/>
+          <w:color w:val="auto"/>
+          <w:sz w:val="20"/>
+        </w:rPr>
+        <w:t>4</w:t>
+      </w:r>
+      <w:r>
+        <w:rPr>
+          <w:color w:val="auto"/>
+          <w:sz w:val="20"/>
+        </w:rPr>
+        <w:fldChar w:fldCharType="end"/>
+      </w:r>
+      <w:r>
+        <w:rPr>
+          <w:color w:val="auto"/>
+          <w:sz w:val="20"/>
+        </w:rPr>
+        <w:t xml:space="preserve">: </w:t>
+      </w:r>
+      <w:r>
+        <w:rPr>
+          <w:color w:val="auto"/>
+          <w:sz w:val="20"/>
+        </w:rPr>
+        <w:t>tableau des fonctionnalités</w:t>
+      </w:r>
+    </w:p>
     <w:p/>
     <w:sectPr>
+      <w:footerReference w:type="default" r:id="rId9"/>
       <w:pgSz w:w="11906" w:h="16838"/>
       <w:pgMar w:top="1417" w:right="1417" w:bottom="1417" w:left="1417" w:header="708" w:footer="708" w:gutter="0"/>
       <w:cols w:space="708"/>
@@ -2787,6 +5226,114 @@
     </w:sectPr>
   </w:body>
 </w:document>
+</file>
+
+<file path=word/endnotes.xml><?xml version="1.0" encoding="utf-8"?>
+<w:endnotes xmlns:wpc="http://schemas.microsoft.com/office/word/2010/wordprocessingCanvas" xmlns:mc="http://schemas.openxmlformats.org/markup-compatibility/2006" xmlns:o="urn:schemas-microsoft-com:office:office" xmlns:r="http://schemas.openxmlformats.org/officeDocument/2006/relationships" xmlns:m="http://schemas.openxmlformats.org/officeDocument/2006/math" xmlns:v="urn:schemas-microsoft-com:vml" xmlns:wp14="http://schemas.microsoft.com/office/word/2010/wordprocessingDrawing" xmlns:wp="http://schemas.openxmlformats.org/drawingml/2006/wordprocessingDrawing" xmlns:w10="urn:schemas-microsoft-com:office:word" xmlns:w="http://schemas.openxmlformats.org/wordprocessingml/2006/main" xmlns:w14="http://schemas.microsoft.com/office/word/2010/wordml" xmlns:w15="http://schemas.microsoft.com/office/word/2012/wordml" xmlns:wpg="http://schemas.microsoft.com/office/word/2010/wordprocessingGroup" xmlns:wpi="http://schemas.microsoft.com/office/word/2010/wordprocessingInk" xmlns:wne="http://schemas.microsoft.com/office/word/2006/wordml" xmlns:wps="http://schemas.microsoft.com/office/word/2010/wordprocessingShape" mc:Ignorable="w14 w15 wp14">
+  <w:endnote w:type="separator" w:id="-1">
+    <w:p>
+      <w:pPr>
+        <w:spacing w:after="0" w:line="240" w:lineRule="auto"/>
+      </w:pPr>
+      <w:r>
+        <w:separator/>
+      </w:r>
+    </w:p>
+  </w:endnote>
+  <w:endnote w:type="continuationSeparator" w:id="0">
+    <w:p>
+      <w:pPr>
+        <w:spacing w:after="0" w:line="240" w:lineRule="auto"/>
+      </w:pPr>
+      <w:r>
+        <w:continuationSeparator/>
+      </w:r>
+    </w:p>
+  </w:endnote>
+</w:endnotes>
+</file>
+
+<file path=word/footer1.xml><?xml version="1.0" encoding="utf-8"?>
+<w:ftr xmlns:wpc="http://schemas.microsoft.com/office/word/2010/wordprocessingCanvas" xmlns:mc="http://schemas.openxmlformats.org/markup-compatibility/2006" xmlns:o="urn:schemas-microsoft-com:office:office" xmlns:r="http://schemas.openxmlformats.org/officeDocument/2006/relationships" xmlns:m="http://schemas.openxmlformats.org/officeDocument/2006/math" xmlns:v="urn:schemas-microsoft-com:vml" xmlns:wp14="http://schemas.microsoft.com/office/word/2010/wordprocessingDrawing" xmlns:wp="http://schemas.openxmlformats.org/drawingml/2006/wordprocessingDrawing" xmlns:w10="urn:schemas-microsoft-com:office:word" xmlns:w="http://schemas.openxmlformats.org/wordprocessingml/2006/main" xmlns:w14="http://schemas.microsoft.com/office/word/2010/wordml" xmlns:w15="http://schemas.microsoft.com/office/word/2012/wordml" xmlns:wpg="http://schemas.microsoft.com/office/word/2010/wordprocessingGroup" xmlns:wpi="http://schemas.microsoft.com/office/word/2010/wordprocessingInk" xmlns:wne="http://schemas.microsoft.com/office/word/2006/wordml" xmlns:wps="http://schemas.microsoft.com/office/word/2010/wordprocessingShape" mc:Ignorable="w14 w15 wp14">
+  <w:sdt>
+    <w:sdtPr>
+      <w:id w:val="-2139716284"/>
+      <w:docPartObj>
+        <w:docPartGallery w:val="Page Numbers (Bottom of Page)"/>
+        <w:docPartUnique/>
+      </w:docPartObj>
+    </w:sdtPr>
+    <w:sdtContent>
+      <w:p>
+        <w:pPr>
+          <w:pStyle w:val="Pieddepage"/>
+        </w:pPr>
+        <w:r>
+          <w:t>Cahier de Charges Fonctionnelles</w:t>
+        </w:r>
+        <w:r>
+          <w:tab/>
+          <w:t>Version1</w:t>
+        </w:r>
+        <w:r>
+          <w:tab/>
+          <w:t xml:space="preserve">Page </w:t>
+        </w:r>
+        <w:r>
+          <w:fldChar w:fldCharType="begin"/>
+        </w:r>
+        <w:r>
+          <w:instrText>PAGE   \* MERGEFORMAT</w:instrText>
+        </w:r>
+        <w:r>
+          <w:fldChar w:fldCharType="separate"/>
+        </w:r>
+        <w:r>
+          <w:rPr>
+            <w:noProof/>
+          </w:rPr>
+          <w:t>7</w:t>
+        </w:r>
+        <w:r>
+          <w:fldChar w:fldCharType="end"/>
+        </w:r>
+        <w:r>
+          <w:t>/7</w:t>
+        </w:r>
+      </w:p>
+    </w:sdtContent>
+  </w:sdt>
+  <w:p>
+    <w:pPr>
+      <w:pStyle w:val="Pieddepage"/>
+    </w:pPr>
+  </w:p>
+</w:ftr>
+</file>
+
+<file path=word/footnotes.xml><?xml version="1.0" encoding="utf-8"?>
+<w:footnotes xmlns:wpc="http://schemas.microsoft.com/office/word/2010/wordprocessingCanvas" xmlns:mc="http://schemas.openxmlformats.org/markup-compatibility/2006" xmlns:o="urn:schemas-microsoft-com:office:office" xmlns:r="http://schemas.openxmlformats.org/officeDocument/2006/relationships" xmlns:m="http://schemas.openxmlformats.org/officeDocument/2006/math" xmlns:v="urn:schemas-microsoft-com:vml" xmlns:wp14="http://schemas.microsoft.com/office/word/2010/wordprocessingDrawing" xmlns:wp="http://schemas.openxmlformats.org/drawingml/2006/wordprocessingDrawing" xmlns:w10="urn:schemas-microsoft-com:office:word" xmlns:w="http://schemas.openxmlformats.org/wordprocessingml/2006/main" xmlns:w14="http://schemas.microsoft.com/office/word/2010/wordml" xmlns:w15="http://schemas.microsoft.com/office/word/2012/wordml" xmlns:wpg="http://schemas.microsoft.com/office/word/2010/wordprocessingGroup" xmlns:wpi="http://schemas.microsoft.com/office/word/2010/wordprocessingInk" xmlns:wne="http://schemas.microsoft.com/office/word/2006/wordml" xmlns:wps="http://schemas.microsoft.com/office/word/2010/wordprocessingShape" mc:Ignorable="w14 w15 wp14">
+  <w:footnote w:type="separator" w:id="-1">
+    <w:p>
+      <w:pPr>
+        <w:spacing w:after="0" w:line="240" w:lineRule="auto"/>
+      </w:pPr>
+      <w:r>
+        <w:separator/>
+      </w:r>
+    </w:p>
+  </w:footnote>
+  <w:footnote w:type="continuationSeparator" w:id="0">
+    <w:p>
+      <w:pPr>
+        <w:spacing w:after="0" w:line="240" w:lineRule="auto"/>
+      </w:pPr>
+      <w:r>
+        <w:continuationSeparator/>
+      </w:r>
+    </w:p>
+  </w:footnote>
+</w:footnotes>
 </file>
 
 <file path=word/numbering.xml><?xml version="1.0" encoding="utf-8"?>
@@ -3018,6 +5565,124 @@
     </w:lvl>
   </w:abstractNum>
   <w:abstractNum w:abstractNumId="2">
+    <w:nsid w:val="0E68614A"/>
+    <w:multiLevelType w:val="multilevel"/>
+    <w:tmpl w:val="203C06EA"/>
+    <w:lvl w:ilvl="0">
+      <w:start w:val="1"/>
+      <w:numFmt w:val="decimal"/>
+      <w:lvlText w:val="%1."/>
+      <w:lvlJc w:val="left"/>
+      <w:pPr>
+        <w:ind w:left="720" w:hanging="360"/>
+      </w:pPr>
+    </w:lvl>
+    <w:lvl w:ilvl="1">
+      <w:start w:val="1"/>
+      <w:numFmt w:val="decimal"/>
+      <w:isLgl/>
+      <w:lvlText w:val="%1.%2."/>
+      <w:lvlJc w:val="left"/>
+      <w:pPr>
+        <w:ind w:left="1080" w:hanging="720"/>
+      </w:pPr>
+      <w:rPr>
+        <w:rFonts w:hint="default"/>
+      </w:rPr>
+    </w:lvl>
+    <w:lvl w:ilvl="2">
+      <w:start w:val="1"/>
+      <w:numFmt w:val="decimal"/>
+      <w:isLgl/>
+      <w:lvlText w:val="%1.%2.%3."/>
+      <w:lvlJc w:val="left"/>
+      <w:pPr>
+        <w:ind w:left="1080" w:hanging="720"/>
+      </w:pPr>
+      <w:rPr>
+        <w:rFonts w:hint="default"/>
+      </w:rPr>
+    </w:lvl>
+    <w:lvl w:ilvl="3">
+      <w:start w:val="1"/>
+      <w:numFmt w:val="decimal"/>
+      <w:isLgl/>
+      <w:lvlText w:val="%1.%2.%3.%4."/>
+      <w:lvlJc w:val="left"/>
+      <w:pPr>
+        <w:ind w:left="1440" w:hanging="1080"/>
+      </w:pPr>
+      <w:rPr>
+        <w:rFonts w:hint="default"/>
+      </w:rPr>
+    </w:lvl>
+    <w:lvl w:ilvl="4">
+      <w:start w:val="1"/>
+      <w:numFmt w:val="decimal"/>
+      <w:isLgl/>
+      <w:lvlText w:val="%1.%2.%3.%4.%5."/>
+      <w:lvlJc w:val="left"/>
+      <w:pPr>
+        <w:ind w:left="1440" w:hanging="1080"/>
+      </w:pPr>
+      <w:rPr>
+        <w:rFonts w:hint="default"/>
+      </w:rPr>
+    </w:lvl>
+    <w:lvl w:ilvl="5">
+      <w:start w:val="1"/>
+      <w:numFmt w:val="decimal"/>
+      <w:isLgl/>
+      <w:lvlText w:val="%1.%2.%3.%4.%5.%6."/>
+      <w:lvlJc w:val="left"/>
+      <w:pPr>
+        <w:ind w:left="1800" w:hanging="1440"/>
+      </w:pPr>
+      <w:rPr>
+        <w:rFonts w:hint="default"/>
+      </w:rPr>
+    </w:lvl>
+    <w:lvl w:ilvl="6">
+      <w:start w:val="1"/>
+      <w:numFmt w:val="decimal"/>
+      <w:isLgl/>
+      <w:lvlText w:val="%1.%2.%3.%4.%5.%6.%7."/>
+      <w:lvlJc w:val="left"/>
+      <w:pPr>
+        <w:ind w:left="1800" w:hanging="1440"/>
+      </w:pPr>
+      <w:rPr>
+        <w:rFonts w:hint="default"/>
+      </w:rPr>
+    </w:lvl>
+    <w:lvl w:ilvl="7">
+      <w:start w:val="1"/>
+      <w:numFmt w:val="decimal"/>
+      <w:isLgl/>
+      <w:lvlText w:val="%1.%2.%3.%4.%5.%6.%7.%8."/>
+      <w:lvlJc w:val="left"/>
+      <w:pPr>
+        <w:ind w:left="2160" w:hanging="1800"/>
+      </w:pPr>
+      <w:rPr>
+        <w:rFonts w:hint="default"/>
+      </w:rPr>
+    </w:lvl>
+    <w:lvl w:ilvl="8">
+      <w:start w:val="1"/>
+      <w:numFmt w:val="decimal"/>
+      <w:isLgl/>
+      <w:lvlText w:val="%1.%2.%3.%4.%5.%6.%7.%8.%9."/>
+      <w:lvlJc w:val="left"/>
+      <w:pPr>
+        <w:ind w:left="2160" w:hanging="1800"/>
+      </w:pPr>
+      <w:rPr>
+        <w:rFonts w:hint="default"/>
+      </w:rPr>
+    </w:lvl>
+  </w:abstractNum>
+  <w:abstractNum w:abstractNumId="3">
     <w:nsid w:val="235F1B0F"/>
     <w:multiLevelType w:val="hybridMultilevel"/>
     <w:tmpl w:val="9498FEF0"/>
@@ -3130,10 +5795,96 @@
       </w:rPr>
     </w:lvl>
   </w:abstractNum>
-  <w:abstractNum w:abstractNumId="3">
+  <w:abstractNum w:abstractNumId="4">
+    <w:nsid w:val="2B604962"/>
+    <w:multiLevelType w:val="hybridMultilevel"/>
+    <w:tmpl w:val="CC3CA9FC"/>
+    <w:lvl w:ilvl="0" w:tplc="040C0013">
+      <w:start w:val="1"/>
+      <w:numFmt w:val="upperRoman"/>
+      <w:lvlText w:val="%1."/>
+      <w:lvlJc w:val="right"/>
+      <w:pPr>
+        <w:ind w:left="720" w:hanging="360"/>
+      </w:pPr>
+    </w:lvl>
+    <w:lvl w:ilvl="1" w:tplc="040C0019" w:tentative="1">
+      <w:start w:val="1"/>
+      <w:numFmt w:val="lowerLetter"/>
+      <w:lvlText w:val="%2."/>
+      <w:lvlJc w:val="left"/>
+      <w:pPr>
+        <w:ind w:left="1440" w:hanging="360"/>
+      </w:pPr>
+    </w:lvl>
+    <w:lvl w:ilvl="2" w:tplc="040C001B" w:tentative="1">
+      <w:start w:val="1"/>
+      <w:numFmt w:val="lowerRoman"/>
+      <w:lvlText w:val="%3."/>
+      <w:lvlJc w:val="right"/>
+      <w:pPr>
+        <w:ind w:left="2160" w:hanging="180"/>
+      </w:pPr>
+    </w:lvl>
+    <w:lvl w:ilvl="3" w:tplc="040C000F" w:tentative="1">
+      <w:start w:val="1"/>
+      <w:numFmt w:val="decimal"/>
+      <w:lvlText w:val="%4."/>
+      <w:lvlJc w:val="left"/>
+      <w:pPr>
+        <w:ind w:left="2880" w:hanging="360"/>
+      </w:pPr>
+    </w:lvl>
+    <w:lvl w:ilvl="4" w:tplc="040C0019" w:tentative="1">
+      <w:start w:val="1"/>
+      <w:numFmt w:val="lowerLetter"/>
+      <w:lvlText w:val="%5."/>
+      <w:lvlJc w:val="left"/>
+      <w:pPr>
+        <w:ind w:left="3600" w:hanging="360"/>
+      </w:pPr>
+    </w:lvl>
+    <w:lvl w:ilvl="5" w:tplc="040C001B" w:tentative="1">
+      <w:start w:val="1"/>
+      <w:numFmt w:val="lowerRoman"/>
+      <w:lvlText w:val="%6."/>
+      <w:lvlJc w:val="right"/>
+      <w:pPr>
+        <w:ind w:left="4320" w:hanging="180"/>
+      </w:pPr>
+    </w:lvl>
+    <w:lvl w:ilvl="6" w:tplc="040C000F" w:tentative="1">
+      <w:start w:val="1"/>
+      <w:numFmt w:val="decimal"/>
+      <w:lvlText w:val="%7."/>
+      <w:lvlJc w:val="left"/>
+      <w:pPr>
+        <w:ind w:left="5040" w:hanging="360"/>
+      </w:pPr>
+    </w:lvl>
+    <w:lvl w:ilvl="7" w:tplc="040C0019" w:tentative="1">
+      <w:start w:val="1"/>
+      <w:numFmt w:val="lowerLetter"/>
+      <w:lvlText w:val="%8."/>
+      <w:lvlJc w:val="left"/>
+      <w:pPr>
+        <w:ind w:left="5760" w:hanging="360"/>
+      </w:pPr>
+    </w:lvl>
+    <w:lvl w:ilvl="8" w:tplc="040C001B" w:tentative="1">
+      <w:start w:val="1"/>
+      <w:numFmt w:val="lowerRoman"/>
+      <w:lvlText w:val="%9."/>
+      <w:lvlJc w:val="right"/>
+      <w:pPr>
+        <w:ind w:left="6480" w:hanging="180"/>
+      </w:pPr>
+    </w:lvl>
+  </w:abstractNum>
+  <w:abstractNum w:abstractNumId="5">
     <w:nsid w:val="2D93092C"/>
     <w:multiLevelType w:val="multilevel"/>
-    <w:tmpl w:val="203C06EA"/>
+    <w:tmpl w:val="8BA6D42C"/>
     <w:lvl w:ilvl="0">
       <w:start w:val="1"/>
       <w:numFmt w:val="decimal"/>
@@ -3142,6 +5893,9 @@
       <w:pPr>
         <w:ind w:left="720" w:hanging="360"/>
       </w:pPr>
+      <w:rPr>
+        <w:rFonts w:hint="default"/>
+      </w:rPr>
     </w:lvl>
     <w:lvl w:ilvl="1">
       <w:start w:val="1"/>
@@ -3248,7 +6002,7 @@
       </w:rPr>
     </w:lvl>
   </w:abstractNum>
-  <w:abstractNum w:abstractNumId="4">
+  <w:abstractNum w:abstractNumId="6">
     <w:nsid w:val="312D40E2"/>
     <w:multiLevelType w:val="hybridMultilevel"/>
     <w:tmpl w:val="B95C6F4C"/>
@@ -3361,7 +6115,7 @@
       </w:rPr>
     </w:lvl>
   </w:abstractNum>
-  <w:abstractNum w:abstractNumId="5">
+  <w:abstractNum w:abstractNumId="7">
     <w:nsid w:val="336B3F4A"/>
     <w:multiLevelType w:val="hybridMultilevel"/>
     <w:tmpl w:val="C6D6BCFC"/>
@@ -3450,7 +6204,7 @@
       </w:pPr>
     </w:lvl>
   </w:abstractNum>
-  <w:abstractNum w:abstractNumId="6">
+  <w:abstractNum w:abstractNumId="8">
     <w:nsid w:val="33B67D78"/>
     <w:multiLevelType w:val="hybridMultilevel"/>
     <w:tmpl w:val="62CA50B6"/>
@@ -3563,7 +6317,7 @@
       </w:rPr>
     </w:lvl>
   </w:abstractNum>
-  <w:abstractNum w:abstractNumId="7">
+  <w:abstractNum w:abstractNumId="9">
     <w:nsid w:val="361C19DE"/>
     <w:multiLevelType w:val="hybridMultilevel"/>
     <w:tmpl w:val="1E70FC88"/>
@@ -3676,7 +6430,7 @@
       </w:rPr>
     </w:lvl>
   </w:abstractNum>
-  <w:abstractNum w:abstractNumId="8">
+  <w:abstractNum w:abstractNumId="10">
     <w:nsid w:val="37545377"/>
     <w:multiLevelType w:val="hybridMultilevel"/>
     <w:tmpl w:val="9C04E9F6"/>
@@ -3762,7 +6516,93 @@
       </w:pPr>
     </w:lvl>
   </w:abstractNum>
-  <w:abstractNum w:abstractNumId="9">
+  <w:abstractNum w:abstractNumId="11">
+    <w:nsid w:val="3A353871"/>
+    <w:multiLevelType w:val="hybridMultilevel"/>
+    <w:tmpl w:val="FCC6040E"/>
+    <w:lvl w:ilvl="0" w:tplc="040C0013">
+      <w:start w:val="1"/>
+      <w:numFmt w:val="upperRoman"/>
+      <w:lvlText w:val="%1."/>
+      <w:lvlJc w:val="right"/>
+      <w:pPr>
+        <w:ind w:left="720" w:hanging="360"/>
+      </w:pPr>
+    </w:lvl>
+    <w:lvl w:ilvl="1" w:tplc="040C0019" w:tentative="1">
+      <w:start w:val="1"/>
+      <w:numFmt w:val="lowerLetter"/>
+      <w:lvlText w:val="%2."/>
+      <w:lvlJc w:val="left"/>
+      <w:pPr>
+        <w:ind w:left="1440" w:hanging="360"/>
+      </w:pPr>
+    </w:lvl>
+    <w:lvl w:ilvl="2" w:tplc="040C001B" w:tentative="1">
+      <w:start w:val="1"/>
+      <w:numFmt w:val="lowerRoman"/>
+      <w:lvlText w:val="%3."/>
+      <w:lvlJc w:val="right"/>
+      <w:pPr>
+        <w:ind w:left="2160" w:hanging="180"/>
+      </w:pPr>
+    </w:lvl>
+    <w:lvl w:ilvl="3" w:tplc="040C000F" w:tentative="1">
+      <w:start w:val="1"/>
+      <w:numFmt w:val="decimal"/>
+      <w:lvlText w:val="%4."/>
+      <w:lvlJc w:val="left"/>
+      <w:pPr>
+        <w:ind w:left="2880" w:hanging="360"/>
+      </w:pPr>
+    </w:lvl>
+    <w:lvl w:ilvl="4" w:tplc="040C0019" w:tentative="1">
+      <w:start w:val="1"/>
+      <w:numFmt w:val="lowerLetter"/>
+      <w:lvlText w:val="%5."/>
+      <w:lvlJc w:val="left"/>
+      <w:pPr>
+        <w:ind w:left="3600" w:hanging="360"/>
+      </w:pPr>
+    </w:lvl>
+    <w:lvl w:ilvl="5" w:tplc="040C001B" w:tentative="1">
+      <w:start w:val="1"/>
+      <w:numFmt w:val="lowerRoman"/>
+      <w:lvlText w:val="%6."/>
+      <w:lvlJc w:val="right"/>
+      <w:pPr>
+        <w:ind w:left="4320" w:hanging="180"/>
+      </w:pPr>
+    </w:lvl>
+    <w:lvl w:ilvl="6" w:tplc="040C000F" w:tentative="1">
+      <w:start w:val="1"/>
+      <w:numFmt w:val="decimal"/>
+      <w:lvlText w:val="%7."/>
+      <w:lvlJc w:val="left"/>
+      <w:pPr>
+        <w:ind w:left="5040" w:hanging="360"/>
+      </w:pPr>
+    </w:lvl>
+    <w:lvl w:ilvl="7" w:tplc="040C0019" w:tentative="1">
+      <w:start w:val="1"/>
+      <w:numFmt w:val="lowerLetter"/>
+      <w:lvlText w:val="%8."/>
+      <w:lvlJc w:val="left"/>
+      <w:pPr>
+        <w:ind w:left="5760" w:hanging="360"/>
+      </w:pPr>
+    </w:lvl>
+    <w:lvl w:ilvl="8" w:tplc="040C001B" w:tentative="1">
+      <w:start w:val="1"/>
+      <w:numFmt w:val="lowerRoman"/>
+      <w:lvlText w:val="%9."/>
+      <w:lvlJc w:val="right"/>
+      <w:pPr>
+        <w:ind w:left="6480" w:hanging="180"/>
+      </w:pPr>
+    </w:lvl>
+  </w:abstractNum>
+  <w:abstractNum w:abstractNumId="12">
     <w:nsid w:val="3C513ACF"/>
     <w:multiLevelType w:val="multilevel"/>
     <w:tmpl w:val="0F9292EC"/>
@@ -3880,7 +6720,7 @@
       </w:rPr>
     </w:lvl>
   </w:abstractNum>
-  <w:abstractNum w:abstractNumId="10">
+  <w:abstractNum w:abstractNumId="13">
     <w:nsid w:val="44FF1D19"/>
     <w:multiLevelType w:val="hybridMultilevel"/>
     <w:tmpl w:val="0E923E20"/>
@@ -3993,7 +6833,7 @@
       </w:rPr>
     </w:lvl>
   </w:abstractNum>
-  <w:abstractNum w:abstractNumId="11">
+  <w:abstractNum w:abstractNumId="14">
     <w:nsid w:val="5D956027"/>
     <w:multiLevelType w:val="hybridMultilevel"/>
     <w:tmpl w:val="BB646166"/>
@@ -4082,7 +6922,7 @@
       </w:pPr>
     </w:lvl>
   </w:abstractNum>
-  <w:abstractNum w:abstractNumId="12">
+  <w:abstractNum w:abstractNumId="15">
     <w:nsid w:val="720912D8"/>
     <w:multiLevelType w:val="hybridMultilevel"/>
     <w:tmpl w:val="4A5E70A6"/>
@@ -4196,43 +7036,52 @@
     </w:lvl>
   </w:abstractNum>
   <w:num w:numId="1">
-    <w:abstractNumId w:val="12"/>
+    <w:abstractNumId w:val="15"/>
   </w:num>
   <w:num w:numId="2">
-    <w:abstractNumId w:val="10"/>
+    <w:abstractNumId w:val="13"/>
   </w:num>
   <w:num w:numId="3">
-    <w:abstractNumId w:val="9"/>
+    <w:abstractNumId w:val="12"/>
   </w:num>
   <w:num w:numId="4">
     <w:abstractNumId w:val="0"/>
   </w:num>
   <w:num w:numId="5">
-    <w:abstractNumId w:val="6"/>
+    <w:abstractNumId w:val="8"/>
   </w:num>
   <w:num w:numId="6">
-    <w:abstractNumId w:val="11"/>
+    <w:abstractNumId w:val="14"/>
   </w:num>
   <w:num w:numId="7">
-    <w:abstractNumId w:val="5"/>
+    <w:abstractNumId w:val="7"/>
   </w:num>
   <w:num w:numId="8">
-    <w:abstractNumId w:val="8"/>
+    <w:abstractNumId w:val="10"/>
   </w:num>
   <w:num w:numId="9">
     <w:abstractNumId w:val="1"/>
   </w:num>
   <w:num w:numId="10">
+    <w:abstractNumId w:val="5"/>
+  </w:num>
+  <w:num w:numId="11">
+    <w:abstractNumId w:val="6"/>
+  </w:num>
+  <w:num w:numId="12">
+    <w:abstractNumId w:val="9"/>
+  </w:num>
+  <w:num w:numId="13">
     <w:abstractNumId w:val="3"/>
   </w:num>
-  <w:num w:numId="11">
+  <w:num w:numId="14">
+    <w:abstractNumId w:val="2"/>
+  </w:num>
+  <w:num w:numId="15">
+    <w:abstractNumId w:val="11"/>
+  </w:num>
+  <w:num w:numId="16">
     <w:abstractNumId w:val="4"/>
-  </w:num>
-  <w:num w:numId="12">
-    <w:abstractNumId w:val="7"/>
-  </w:num>
-  <w:num w:numId="13">
-    <w:abstractNumId w:val="2"/>
   </w:num>
 </w:numbering>
 </file>
@@ -4678,7 +7527,6 @@
   <w:style w:type="character" w:default="1" w:styleId="Policepardfaut">
     <w:name w:val="Default Paragraph Font"/>
     <w:uiPriority w:val="1"/>
-    <w:semiHidden/>
     <w:unhideWhenUsed/>
   </w:style>
   <w:style w:type="table" w:default="1" w:styleId="TableauNormal">
@@ -4818,7 +7666,630 @@
       <w:szCs w:val="18"/>
     </w:rPr>
   </w:style>
+  <w:style w:type="paragraph" w:styleId="TM1">
+    <w:name w:val="toc 1"/>
+    <w:basedOn w:val="Normal"/>
+    <w:next w:val="Normal"/>
+    <w:autoRedefine/>
+    <w:uiPriority w:val="39"/>
+    <w:unhideWhenUsed/>
+    <w:rsid w:val="007734D0"/>
+    <w:pPr>
+      <w:spacing w:after="100"/>
+    </w:pPr>
+  </w:style>
+  <w:style w:type="paragraph" w:styleId="TM2">
+    <w:name w:val="toc 2"/>
+    <w:basedOn w:val="Normal"/>
+    <w:next w:val="Normal"/>
+    <w:autoRedefine/>
+    <w:uiPriority w:val="39"/>
+    <w:unhideWhenUsed/>
+    <w:rsid w:val="007734D0"/>
+    <w:pPr>
+      <w:spacing w:after="100"/>
+      <w:ind w:left="220"/>
+    </w:pPr>
+  </w:style>
+  <w:style w:type="character" w:styleId="Lienhypertexte">
+    <w:name w:val="Hyperlink"/>
+    <w:basedOn w:val="Policepardfaut"/>
+    <w:uiPriority w:val="99"/>
+    <w:unhideWhenUsed/>
+    <w:rsid w:val="007734D0"/>
+    <w:rPr>
+      <w:color w:val="0563C1" w:themeColor="hyperlink"/>
+      <w:u w:val="single"/>
+    </w:rPr>
+  </w:style>
+  <w:style w:type="paragraph" w:styleId="En-tte">
+    <w:name w:val="header"/>
+    <w:basedOn w:val="Normal"/>
+    <w:link w:val="En-tteCar"/>
+    <w:uiPriority w:val="99"/>
+    <w:unhideWhenUsed/>
+    <w:rsid w:val="001F64BE"/>
+    <w:pPr>
+      <w:tabs>
+        <w:tab w:val="center" w:pos="4536"/>
+        <w:tab w:val="right" w:pos="9072"/>
+      </w:tabs>
+      <w:spacing w:after="0" w:line="240" w:lineRule="auto"/>
+    </w:pPr>
+  </w:style>
+  <w:style w:type="character" w:customStyle="1" w:styleId="En-tteCar">
+    <w:name w:val="En-tête Car"/>
+    <w:basedOn w:val="Policepardfaut"/>
+    <w:link w:val="En-tte"/>
+    <w:uiPriority w:val="99"/>
+    <w:rsid w:val="001F64BE"/>
+  </w:style>
+  <w:style w:type="paragraph" w:styleId="Pieddepage">
+    <w:name w:val="footer"/>
+    <w:basedOn w:val="Normal"/>
+    <w:link w:val="PieddepageCar"/>
+    <w:uiPriority w:val="99"/>
+    <w:unhideWhenUsed/>
+    <w:rsid w:val="001F64BE"/>
+    <w:pPr>
+      <w:tabs>
+        <w:tab w:val="center" w:pos="4536"/>
+        <w:tab w:val="right" w:pos="9072"/>
+      </w:tabs>
+      <w:spacing w:after="0" w:line="240" w:lineRule="auto"/>
+    </w:pPr>
+  </w:style>
+  <w:style w:type="character" w:customStyle="1" w:styleId="PieddepageCar">
+    <w:name w:val="Pied de page Car"/>
+    <w:basedOn w:val="Policepardfaut"/>
+    <w:link w:val="Pieddepage"/>
+    <w:uiPriority w:val="99"/>
+    <w:rsid w:val="001F64BE"/>
+  </w:style>
+  <w:style w:type="paragraph" w:styleId="NormalWeb">
+    <w:name w:val="Normal (Web)"/>
+    <w:basedOn w:val="Normal"/>
+    <w:uiPriority w:val="99"/>
+    <w:semiHidden/>
+    <w:unhideWhenUsed/>
+    <w:rsid w:val="007C6C6E"/>
+    <w:pPr>
+      <w:spacing w:before="100" w:beforeAutospacing="1" w:after="100" w:afterAutospacing="1" w:line="240" w:lineRule="auto"/>
+    </w:pPr>
+    <w:rPr>
+      <w:rFonts w:ascii="Times New Roman" w:eastAsia="Times New Roman" w:hAnsi="Times New Roman" w:cs="Times New Roman"/>
+      <w:sz w:val="24"/>
+      <w:szCs w:val="24"/>
+      <w:lang w:eastAsia="fr-FR"/>
+    </w:rPr>
+  </w:style>
 </w:styles>
+</file>
+
+<file path=word/glossary/document.xml><?xml version="1.0" encoding="utf-8"?>
+<w:glossaryDocument xmlns:wpc="http://schemas.microsoft.com/office/word/2010/wordprocessingCanvas" xmlns:mc="http://schemas.openxmlformats.org/markup-compatibility/2006" xmlns:o="urn:schemas-microsoft-com:office:office" xmlns:r="http://schemas.openxmlformats.org/officeDocument/2006/relationships" xmlns:m="http://schemas.openxmlformats.org/officeDocument/2006/math" xmlns:v="urn:schemas-microsoft-com:vml" xmlns:wp14="http://schemas.microsoft.com/office/word/2010/wordprocessingDrawing" xmlns:wp="http://schemas.openxmlformats.org/drawingml/2006/wordprocessingDrawing" xmlns:w10="urn:schemas-microsoft-com:office:word" xmlns:w="http://schemas.openxmlformats.org/wordprocessingml/2006/main" xmlns:w14="http://schemas.microsoft.com/office/word/2010/wordml" xmlns:w15="http://schemas.microsoft.com/office/word/2012/wordml" xmlns:wpg="http://schemas.microsoft.com/office/word/2010/wordprocessingGroup" xmlns:wpi="http://schemas.microsoft.com/office/word/2010/wordprocessingInk" xmlns:wne="http://schemas.microsoft.com/office/word/2006/wordml" xmlns:wps="http://schemas.microsoft.com/office/word/2010/wordprocessingShape" mc:Ignorable="w14 w15 wp14"/>
+</file>
+
+<file path=word/glossary/fontTable.xml><?xml version="1.0" encoding="utf-8"?>
+<w:fonts xmlns:mc="http://schemas.openxmlformats.org/markup-compatibility/2006" xmlns:r="http://schemas.openxmlformats.org/officeDocument/2006/relationships" xmlns:w="http://schemas.openxmlformats.org/wordprocessingml/2006/main" xmlns:w14="http://schemas.microsoft.com/office/word/2010/wordml" xmlns:w15="http://schemas.microsoft.com/office/word/2012/wordml" mc:Ignorable="w14 w15">
+  <w:font w:name="Calibri">
+    <w:panose1 w:val="020F0502020204030204"/>
+    <w:charset w:val="00"/>
+    <w:family w:val="swiss"/>
+    <w:pitch w:val="variable"/>
+    <w:sig w:usb0="E00002FF" w:usb1="4000ACFF" w:usb2="00000001" w:usb3="00000000" w:csb0="0000019F" w:csb1="00000000"/>
+  </w:font>
+  <w:font w:name="Times New Roman">
+    <w:panose1 w:val="02020603050405020304"/>
+    <w:charset w:val="00"/>
+    <w:family w:val="roman"/>
+    <w:pitch w:val="variable"/>
+    <w:sig w:usb0="E0002AFF" w:usb1="C0007841" w:usb2="00000009" w:usb3="00000000" w:csb0="000001FF" w:csb1="00000000"/>
+  </w:font>
+  <w:font w:name="Courier New">
+    <w:panose1 w:val="02070309020205020404"/>
+    <w:charset w:val="00"/>
+    <w:family w:val="modern"/>
+    <w:pitch w:val="fixed"/>
+    <w:sig w:usb0="E0002AFF" w:usb1="C0007843" w:usb2="00000009" w:usb3="00000000" w:csb0="000001FF" w:csb1="00000000"/>
+  </w:font>
+  <w:font w:name="Wingdings">
+    <w:panose1 w:val="05000000000000000000"/>
+    <w:charset w:val="02"/>
+    <w:family w:val="auto"/>
+    <w:pitch w:val="variable"/>
+    <w:sig w:usb0="00000000" w:usb1="10000000" w:usb2="00000000" w:usb3="00000000" w:csb0="80000000" w:csb1="00000000"/>
+  </w:font>
+  <w:font w:name="Symbol">
+    <w:panose1 w:val="05050102010706020507"/>
+    <w:charset w:val="02"/>
+    <w:family w:val="roman"/>
+    <w:pitch w:val="variable"/>
+    <w:sig w:usb0="00000000" w:usb1="10000000" w:usb2="00000000" w:usb3="00000000" w:csb0="80000000" w:csb1="00000000"/>
+  </w:font>
+  <w:font w:name="Calibri Light">
+    <w:panose1 w:val="020F0302020204030204"/>
+    <w:charset w:val="00"/>
+    <w:family w:val="swiss"/>
+    <w:pitch w:val="variable"/>
+    <w:sig w:usb0="A00002EF" w:usb1="4000207B" w:usb2="00000000" w:usb3="00000000" w:csb0="0000019F" w:csb1="00000000"/>
+  </w:font>
+</w:fonts>
+</file>
+
+<file path=word/glossary/settings.xml><?xml version="1.0" encoding="utf-8"?>
+<w:settings xmlns:mc="http://schemas.openxmlformats.org/markup-compatibility/2006" xmlns:o="urn:schemas-microsoft-com:office:office" xmlns:r="http://schemas.openxmlformats.org/officeDocument/2006/relationships" xmlns:m="http://schemas.openxmlformats.org/officeDocument/2006/math" xmlns:v="urn:schemas-microsoft-com:vml" xmlns:w10="urn:schemas-microsoft-com:office:word" xmlns:w="http://schemas.openxmlformats.org/wordprocessingml/2006/main" xmlns:w14="http://schemas.microsoft.com/office/word/2010/wordml" xmlns:w15="http://schemas.microsoft.com/office/word/2012/wordml" xmlns:sl="http://schemas.openxmlformats.org/schemaLibrary/2006/main" mc:Ignorable="w14 w15">
+  <w:view w:val="normal"/>
+  <w:defaultTabStop w:val="708"/>
+  <w:hyphenationZone w:val="425"/>
+  <w:characterSpacingControl w:val="doNotCompress"/>
+  <w:compat>
+    <w:useFELayout/>
+    <w:compatSetting w:name="compatibilityMode" w:uri="http://schemas.microsoft.com/office/word" w:val="15"/>
+    <w:compatSetting w:name="overrideTableStyleFontSizeAndJustification" w:uri="http://schemas.microsoft.com/office/word" w:val="1"/>
+    <w:compatSetting w:name="enableOpenTypeFeatures" w:uri="http://schemas.microsoft.com/office/word" w:val="1"/>
+    <w:compatSetting w:name="doNotFlipMirrorIndents" w:uri="http://schemas.microsoft.com/office/word" w:val="1"/>
+    <w:compatSetting w:name="differentiateMultirowTableHeaders" w:uri="http://schemas.microsoft.com/office/word" w:val="1"/>
+  </w:compat>
+  <w:rsids>
+    <w:rsidRoot w:val="00B93E8F"/>
+    <w:rsid w:val="00B93E8F"/>
+    <w:rsid w:val="00ED5795"/>
+  </w:rsids>
+  <m:mathPr>
+    <m:mathFont m:val="Cambria Math"/>
+    <m:brkBin m:val="before"/>
+    <m:brkBinSub m:val="--"/>
+    <m:smallFrac m:val="0"/>
+    <m:dispDef/>
+    <m:lMargin m:val="0"/>
+    <m:rMargin m:val="0"/>
+    <m:defJc m:val="centerGroup"/>
+    <m:wrapIndent m:val="1440"/>
+    <m:intLim m:val="subSup"/>
+    <m:naryLim m:val="undOvr"/>
+  </m:mathPr>
+  <w:themeFontLang w:val="fr-FR"/>
+  <w:clrSchemeMapping w:bg1="light1" w:t1="dark1" w:bg2="light2" w:t2="dark2" w:accent1="accent1" w:accent2="accent2" w:accent3="accent3" w:accent4="accent4" w:accent5="accent5" w:accent6="accent6" w:hyperlink="hyperlink" w:followedHyperlink="followedHyperlink"/>
+  <w:decimalSymbol w:val=","/>
+  <w:listSeparator w:val=";"/>
+  <w15:chartTrackingRefBased/>
+</w:settings>
+</file>
+
+<file path=word/glossary/styles.xml><?xml version="1.0" encoding="utf-8"?>
+<w:styles xmlns:mc="http://schemas.openxmlformats.org/markup-compatibility/2006" xmlns:r="http://schemas.openxmlformats.org/officeDocument/2006/relationships" xmlns:w="http://schemas.openxmlformats.org/wordprocessingml/2006/main" xmlns:w14="http://schemas.microsoft.com/office/word/2010/wordml" xmlns:w15="http://schemas.microsoft.com/office/word/2012/wordml" mc:Ignorable="w14 w15">
+  <w:docDefaults>
+    <w:rPrDefault>
+      <w:rPr>
+        <w:rFonts w:asciiTheme="minorHAnsi" w:eastAsiaTheme="minorEastAsia" w:hAnsiTheme="minorHAnsi" w:cstheme="minorBidi"/>
+        <w:sz w:val="22"/>
+        <w:szCs w:val="22"/>
+        <w:lang w:val="fr-FR" w:eastAsia="fr-FR" w:bidi="ar-SA"/>
+      </w:rPr>
+    </w:rPrDefault>
+    <w:pPrDefault>
+      <w:pPr>
+        <w:spacing w:after="160" w:line="259" w:lineRule="auto"/>
+      </w:pPr>
+    </w:pPrDefault>
+  </w:docDefaults>
+  <w:latentStyles w:defLockedState="0" w:defUIPriority="99" w:defSemiHidden="0" w:defUnhideWhenUsed="0" w:defQFormat="0" w:count="371">
+    <w:lsdException w:name="Normal" w:uiPriority="0" w:qFormat="1"/>
+    <w:lsdException w:name="heading 1" w:uiPriority="9" w:qFormat="1"/>
+    <w:lsdException w:name="heading 2" w:semiHidden="1" w:uiPriority="9" w:unhideWhenUsed="1" w:qFormat="1"/>
+    <w:lsdException w:name="heading 3" w:semiHidden="1" w:uiPriority="9" w:unhideWhenUsed="1" w:qFormat="1"/>
+    <w:lsdException w:name="heading 4" w:semiHidden="1" w:uiPriority="9" w:unhideWhenUsed="1" w:qFormat="1"/>
+    <w:lsdException w:name="heading 5" w:semiHidden="1" w:uiPriority="9" w:unhideWhenUsed="1" w:qFormat="1"/>
+    <w:lsdException w:name="heading 6" w:semiHidden="1" w:uiPriority="9" w:unhideWhenUsed="1" w:qFormat="1"/>
+    <w:lsdException w:name="heading 7" w:semiHidden="1" w:uiPriority="9" w:unhideWhenUsed="1" w:qFormat="1"/>
+    <w:lsdException w:name="heading 8" w:semiHidden="1" w:uiPriority="9" w:unhideWhenUsed="1" w:qFormat="1"/>
+    <w:lsdException w:name="heading 9" w:semiHidden="1" w:uiPriority="9" w:unhideWhenUsed="1" w:qFormat="1"/>
+    <w:lsdException w:name="index 1" w:semiHidden="1" w:unhideWhenUsed="1"/>
+    <w:lsdException w:name="index 2" w:semiHidden="1" w:unhideWhenUsed="1"/>
+    <w:lsdException w:name="index 3" w:semiHidden="1" w:unhideWhenUsed="1"/>
+    <w:lsdException w:name="index 4" w:semiHidden="1" w:unhideWhenUsed="1"/>
+    <w:lsdException w:name="index 5" w:semiHidden="1" w:unhideWhenUsed="1"/>
+    <w:lsdException w:name="index 6" w:semiHidden="1" w:unhideWhenUsed="1"/>
+    <w:lsdException w:name="index 7" w:semiHidden="1" w:unhideWhenUsed="1"/>
+    <w:lsdException w:name="index 8" w:semiHidden="1" w:unhideWhenUsed="1"/>
+    <w:lsdException w:name="index 9" w:semiHidden="1" w:unhideWhenUsed="1"/>
+    <w:lsdException w:name="toc 1" w:semiHidden="1" w:uiPriority="39" w:unhideWhenUsed="1"/>
+    <w:lsdException w:name="toc 2" w:semiHidden="1" w:uiPriority="39" w:unhideWhenUsed="1"/>
+    <w:lsdException w:name="toc 3" w:semiHidden="1" w:uiPriority="39" w:unhideWhenUsed="1"/>
+    <w:lsdException w:name="toc 4" w:semiHidden="1" w:uiPriority="39" w:unhideWhenUsed="1"/>
+    <w:lsdException w:name="toc 5" w:semiHidden="1" w:uiPriority="39" w:unhideWhenUsed="1"/>
+    <w:lsdException w:name="toc 6" w:semiHidden="1" w:uiPriority="39" w:unhideWhenUsed="1"/>
+    <w:lsdException w:name="toc 7" w:semiHidden="1" w:uiPriority="39" w:unhideWhenUsed="1"/>
+    <w:lsdException w:name="toc 8" w:semiHidden="1" w:uiPriority="39" w:unhideWhenUsed="1"/>
+    <w:lsdException w:name="toc 9" w:semiHidden="1" w:uiPriority="39" w:unhideWhenUsed="1"/>
+    <w:lsdException w:name="Normal Indent" w:semiHidden="1" w:unhideWhenUsed="1"/>
+    <w:lsdException w:name="footnote text" w:semiHidden="1" w:unhideWhenUsed="1"/>
+    <w:lsdException w:name="annotation text" w:semiHidden="1" w:unhideWhenUsed="1"/>
+    <w:lsdException w:name="header" w:semiHidden="1" w:unhideWhenUsed="1"/>
+    <w:lsdException w:name="footer" w:semiHidden="1" w:unhideWhenUsed="1"/>
+    <w:lsdException w:name="index heading" w:semiHidden="1" w:unhideWhenUsed="1"/>
+    <w:lsdException w:name="caption" w:semiHidden="1" w:uiPriority="35" w:unhideWhenUsed="1" w:qFormat="1"/>
+    <w:lsdException w:name="table of figures" w:semiHidden="1" w:unhideWhenUsed="1"/>
+    <w:lsdException w:name="envelope address" w:semiHidden="1" w:unhideWhenUsed="1"/>
+    <w:lsdException w:name="envelope return" w:semiHidden="1" w:unhideWhenUsed="1"/>
+    <w:lsdException w:name="footnote reference" w:semiHidden="1" w:unhideWhenUsed="1"/>
+    <w:lsdException w:name="annotation reference" w:semiHidden="1" w:unhideWhenUsed="1"/>
+    <w:lsdException w:name="line number" w:semiHidden="1" w:unhideWhenUsed="1"/>
+    <w:lsdException w:name="page number" w:semiHidden="1" w:unhideWhenUsed="1"/>
+    <w:lsdException w:name="endnote reference" w:semiHidden="1" w:unhideWhenUsed="1"/>
+    <w:lsdException w:name="endnote text" w:semiHidden="1" w:unhideWhenUsed="1"/>
+    <w:lsdException w:name="table of authorities" w:semiHidden="1" w:unhideWhenUsed="1"/>
+    <w:lsdException w:name="macro" w:semiHidden="1" w:unhideWhenUsed="1"/>
+    <w:lsdException w:name="toa heading" w:semiHidden="1" w:unhideWhenUsed="1"/>
+    <w:lsdException w:name="List" w:semiHidden="1" w:unhideWhenUsed="1"/>
+    <w:lsdException w:name="List Bullet" w:semiHidden="1" w:unhideWhenUsed="1"/>
+    <w:lsdException w:name="List Number" w:semiHidden="1" w:unhideWhenUsed="1"/>
+    <w:lsdException w:name="List 2" w:semiHidden="1" w:unhideWhenUsed="1"/>
+    <w:lsdException w:name="List 3" w:semiHidden="1" w:unhideWhenUsed="1"/>
+    <w:lsdException w:name="List 4" w:semiHidden="1" w:unhideWhenUsed="1"/>
+    <w:lsdException w:name="List 5" w:semiHidden="1" w:unhideWhenUsed="1"/>
+    <w:lsdException w:name="List Bullet 2" w:semiHidden="1" w:unhideWhenUsed="1"/>
+    <w:lsdException w:name="List Bullet 3" w:semiHidden="1" w:unhideWhenUsed="1"/>
+    <w:lsdException w:name="List Bullet 4" w:semiHidden="1" w:unhideWhenUsed="1"/>
+    <w:lsdException w:name="List Bullet 5" w:semiHidden="1" w:unhideWhenUsed="1"/>
+    <w:lsdException w:name="List Number 2" w:semiHidden="1" w:unhideWhenUsed="1"/>
+    <w:lsdException w:name="List Number 3" w:semiHidden="1" w:unhideWhenUsed="1"/>
+    <w:lsdException w:name="List Number 4" w:semiHidden="1" w:unhideWhenUsed="1"/>
+    <w:lsdException w:name="List Number 5" w:semiHidden="1" w:unhideWhenUsed="1"/>
+    <w:lsdException w:name="Title" w:uiPriority="10" w:qFormat="1"/>
+    <w:lsdException w:name="Closing" w:semiHidden="1" w:unhideWhenUsed="1"/>
+    <w:lsdException w:name="Signature" w:semiHidden="1" w:unhideWhenUsed="1"/>
+    <w:lsdException w:name="Default Paragraph Font" w:semiHidden="1" w:uiPriority="1" w:unhideWhenUsed="1"/>
+    <w:lsdException w:name="Body Text" w:semiHidden="1" w:unhideWhenUsed="1"/>
+    <w:lsdException w:name="Body Text Indent" w:semiHidden="1" w:unhideWhenUsed="1"/>
+    <w:lsdException w:name="List Continue" w:semiHidden="1" w:unhideWhenUsed="1"/>
+    <w:lsdException w:name="List Continue 2" w:semiHidden="1" w:unhideWhenUsed="1"/>
+    <w:lsdException w:name="List Continue 3" w:semiHidden="1" w:unhideWhenUsed="1"/>
+    <w:lsdException w:name="List Continue 4" w:semiHidden="1" w:unhideWhenUsed="1"/>
+    <w:lsdException w:name="List Continue 5" w:semiHidden="1" w:unhideWhenUsed="1"/>
+    <w:lsdException w:name="Message Header" w:semiHidden="1" w:unhideWhenUsed="1"/>
+    <w:lsdException w:name="Subtitle" w:uiPriority="11" w:qFormat="1"/>
+    <w:lsdException w:name="Salutation" w:semiHidden="1" w:unhideWhenUsed="1"/>
+    <w:lsdException w:name="Date" w:semiHidden="1" w:unhideWhenUsed="1"/>
+    <w:lsdException w:name="Body Text First Indent" w:semiHidden="1" w:unhideWhenUsed="1"/>
+    <w:lsdException w:name="Body Text First Indent 2" w:semiHidden="1" w:unhideWhenUsed="1"/>
+    <w:lsdException w:name="Note Heading" w:semiHidden="1" w:unhideWhenUsed="1"/>
+    <w:lsdException w:name="Body Text 2" w:semiHidden="1" w:unhideWhenUsed="1"/>
+    <w:lsdException w:name="Body Text 3" w:semiHidden="1" w:unhideWhenUsed="1"/>
+    <w:lsdException w:name="Body Text Indent 2" w:semiHidden="1" w:unhideWhenUsed="1"/>
+    <w:lsdException w:name="Body Text Indent 3" w:semiHidden="1" w:unhideWhenUsed="1"/>
+    <w:lsdException w:name="Block Text" w:semiHidden="1" w:unhideWhenUsed="1"/>
+    <w:lsdException w:name="Hyperlink" w:semiHidden="1" w:unhideWhenUsed="1"/>
+    <w:lsdException w:name="FollowedHyperlink" w:semiHidden="1" w:unhideWhenUsed="1"/>
+    <w:lsdException w:name="Strong" w:uiPriority="22" w:qFormat="1"/>
+    <w:lsdException w:name="Emphasis" w:uiPriority="20" w:qFormat="1"/>
+    <w:lsdException w:name="Document Map" w:semiHidden="1" w:unhideWhenUsed="1"/>
+    <w:lsdException w:name="Plain Text" w:semiHidden="1" w:unhideWhenUsed="1"/>
+    <w:lsdException w:name="E-mail Signature" w:semiHidden="1" w:unhideWhenUsed="1"/>
+    <w:lsdException w:name="HTML Top of Form" w:semiHidden="1" w:unhideWhenUsed="1"/>
+    <w:lsdException w:name="HTML Bottom of Form" w:semiHidden="1" w:unhideWhenUsed="1"/>
+    <w:lsdException w:name="Normal (Web)" w:semiHidden="1" w:unhideWhenUsed="1"/>
+    <w:lsdException w:name="HTML Acronym" w:semiHidden="1" w:unhideWhenUsed="1"/>
+    <w:lsdException w:name="HTML Address" w:semiHidden="1" w:unhideWhenUsed="1"/>
+    <w:lsdException w:name="HTML Cite" w:semiHidden="1" w:unhideWhenUsed="1"/>
+    <w:lsdException w:name="HTML Code" w:semiHidden="1" w:unhideWhenUsed="1"/>
+    <w:lsdException w:name="HTML Definition" w:semiHidden="1" w:unhideWhenUsed="1"/>
+    <w:lsdException w:name="HTML Keyboard" w:semiHidden="1" w:unhideWhenUsed="1"/>
+    <w:lsdException w:name="HTML Preformatted" w:semiHidden="1" w:unhideWhenUsed="1"/>
+    <w:lsdException w:name="HTML Sample" w:semiHidden="1" w:unhideWhenUsed="1"/>
+    <w:lsdException w:name="HTML Typewriter" w:semiHidden="1" w:unhideWhenUsed="1"/>
+    <w:lsdException w:name="HTML Variable" w:semiHidden="1" w:unhideWhenUsed="1"/>
+    <w:lsdException w:name="Normal Table" w:semiHidden="1" w:unhideWhenUsed="1"/>
+    <w:lsdException w:name="annotation subject" w:semiHidden="1" w:unhideWhenUsed="1"/>
+    <w:lsdException w:name="No List" w:semiHidden="1" w:unhideWhenUsed="1"/>
+    <w:lsdException w:name="Outline List 1" w:semiHidden="1" w:unhideWhenUsed="1"/>
+    <w:lsdException w:name="Outline List 2" w:semiHidden="1" w:unhideWhenUsed="1"/>
+    <w:lsdException w:name="Outline List 3" w:semiHidden="1" w:unhideWhenUsed="1"/>
+    <w:lsdException w:name="Table Simple 1" w:semiHidden="1" w:unhideWhenUsed="1"/>
+    <w:lsdException w:name="Table Simple 2" w:semiHidden="1" w:unhideWhenUsed="1"/>
+    <w:lsdException w:name="Table Simple 3" w:semiHidden="1" w:unhideWhenUsed="1"/>
+    <w:lsdException w:name="Table Classic 1" w:semiHidden="1" w:unhideWhenUsed="1"/>
+    <w:lsdException w:name="Table Classic 2" w:semiHidden="1" w:unhideWhenUsed="1"/>
+    <w:lsdException w:name="Table Classic 3" w:semiHidden="1" w:unhideWhenUsed="1"/>
+    <w:lsdException w:name="Table Classic 4" w:semiHidden="1" w:unhideWhenUsed="1"/>
+    <w:lsdException w:name="Table Colorful 1" w:semiHidden="1" w:unhideWhenUsed="1"/>
+    <w:lsdException w:name="Table Colorful 2" w:semiHidden="1" w:unhideWhenUsed="1"/>
+    <w:lsdException w:name="Table Colorful 3" w:semiHidden="1" w:unhideWhenUsed="1"/>
+    <w:lsdException w:name="Table Columns 1" w:semiHidden="1" w:unhideWhenUsed="1"/>
+    <w:lsdException w:name="Table Columns 2" w:semiHidden="1" w:unhideWhenUsed="1"/>
+    <w:lsdException w:name="Table Columns 3" w:semiHidden="1" w:unhideWhenUsed="1"/>
+    <w:lsdException w:name="Table Columns 4" w:semiHidden="1" w:unhideWhenUsed="1"/>
+    <w:lsdException w:name="Table Columns 5" w:semiHidden="1" w:unhideWhenUsed="1"/>
+    <w:lsdException w:name="Table Grid 1" w:semiHidden="1" w:unhideWhenUsed="1"/>
+    <w:lsdException w:name="Table Grid 2" w:semiHidden="1" w:unhideWhenUsed="1"/>
+    <w:lsdException w:name="Table Grid 3" w:semiHidden="1" w:unhideWhenUsed="1"/>
+    <w:lsdException w:name="Table Grid 4" w:semiHidden="1" w:unhideWhenUsed="1"/>
+    <w:lsdException w:name="Table Grid 5" w:semiHidden="1" w:unhideWhenUsed="1"/>
+    <w:lsdException w:name="Table Grid 6" w:semiHidden="1" w:unhideWhenUsed="1"/>
+    <w:lsdException w:name="Table Grid 7" w:semiHidden="1" w:unhideWhenUsed="1"/>
+    <w:lsdException w:name="Table Grid 8" w:semiHidden="1" w:unhideWhenUsed="1"/>
+    <w:lsdException w:name="Table List 1" w:semiHidden="1" w:unhideWhenUsed="1"/>
+    <w:lsdException w:name="Table List 2" w:semiHidden="1" w:unhideWhenUsed="1"/>
+    <w:lsdException w:name="Table List 3" w:semiHidden="1" w:unhideWhenUsed="1"/>
+    <w:lsdException w:name="Table List 4" w:semiHidden="1" w:unhideWhenUsed="1"/>
+    <w:lsdException w:name="Table List 5" w:semiHidden="1" w:unhideWhenUsed="1"/>
+    <w:lsdException w:name="Table List 6" w:semiHidden="1" w:unhideWhenUsed="1"/>
+    <w:lsdException w:name="Table List 7" w:semiHidden="1" w:unhideWhenUsed="1"/>
+    <w:lsdException w:name="Table List 8" w:semiHidden="1" w:unhideWhenUsed="1"/>
+    <w:lsdException w:name="Table 3D effects 1" w:semiHidden="1" w:unhideWhenUsed="1"/>
+    <w:lsdException w:name="Table 3D effects 2" w:semiHidden="1" w:unhideWhenUsed="1"/>
+    <w:lsdException w:name="Table 3D effects 3" w:semiHidden="1" w:unhideWhenUsed="1"/>
+    <w:lsdException w:name="Table Contemporary" w:semiHidden="1" w:unhideWhenUsed="1"/>
+    <w:lsdException w:name="Table Elegant" w:semiHidden="1" w:unhideWhenUsed="1"/>
+    <w:lsdException w:name="Table Professional" w:semiHidden="1" w:unhideWhenUsed="1"/>
+    <w:lsdException w:name="Table Subtle 1" w:semiHidden="1" w:unhideWhenUsed="1"/>
+    <w:lsdException w:name="Table Subtle 2" w:semiHidden="1" w:unhideWhenUsed="1"/>
+    <w:lsdException w:name="Table Web 1" w:semiHidden="1" w:unhideWhenUsed="1"/>
+    <w:lsdException w:name="Table Web 2" w:semiHidden="1" w:unhideWhenUsed="1"/>
+    <w:lsdException w:name="Table Web 3" w:semiHidden="1" w:unhideWhenUsed="1"/>
+    <w:lsdException w:name="Balloon Text" w:semiHidden="1" w:unhideWhenUsed="1"/>
+    <w:lsdException w:name="Table Grid" w:uiPriority="39"/>
+    <w:lsdException w:name="Table Theme" w:semiHidden="1" w:unhideWhenUsed="1"/>
+    <w:lsdException w:name="Placeholder Text" w:semiHidden="1"/>
+    <w:lsdException w:name="No Spacing" w:uiPriority="1" w:qFormat="1"/>
+    <w:lsdException w:name="Light Shading" w:uiPriority="60"/>
+    <w:lsdException w:name="Light List" w:uiPriority="61"/>
+    <w:lsdException w:name="Light Grid" w:uiPriority="62"/>
+    <w:lsdException w:name="Medium Shading 1" w:uiPriority="63"/>
+    <w:lsdException w:name="Medium Shading 2" w:uiPriority="64"/>
+    <w:lsdException w:name="Medium List 1" w:uiPriority="65"/>
+    <w:lsdException w:name="Medium List 2" w:uiPriority="66"/>
+    <w:lsdException w:name="Medium Grid 1" w:uiPriority="67"/>
+    <w:lsdException w:name="Medium Grid 2" w:uiPriority="68"/>
+    <w:lsdException w:name="Medium Grid 3" w:uiPriority="69"/>
+    <w:lsdException w:name="Dark List" w:uiPriority="70"/>
+    <w:lsdException w:name="Colorful Shading" w:uiPriority="71"/>
+    <w:lsdException w:name="Colorful List" w:uiPriority="72"/>
+    <w:lsdException w:name="Colorful Grid" w:uiPriority="73"/>
+    <w:lsdException w:name="Light Shading Accent 1" w:uiPriority="60"/>
+    <w:lsdException w:name="Light List Accent 1" w:uiPriority="61"/>
+    <w:lsdException w:name="Light Grid Accent 1" w:uiPriority="62"/>
+    <w:lsdException w:name="Medium Shading 1 Accent 1" w:uiPriority="63"/>
+    <w:lsdException w:name="Medium Shading 2 Accent 1" w:uiPriority="64"/>
+    <w:lsdException w:name="Medium List 1 Accent 1" w:uiPriority="65"/>
+    <w:lsdException w:name="Revision" w:semiHidden="1"/>
+    <w:lsdException w:name="List Paragraph" w:uiPriority="34" w:qFormat="1"/>
+    <w:lsdException w:name="Quote" w:uiPriority="29" w:qFormat="1"/>
+    <w:lsdException w:name="Intense Quote" w:uiPriority="30" w:qFormat="1"/>
+    <w:lsdException w:name="Medium List 2 Accent 1" w:uiPriority="66"/>
+    <w:lsdException w:name="Medium Grid 1 Accent 1" w:uiPriority="67"/>
+    <w:lsdException w:name="Medium Grid 2 Accent 1" w:uiPriority="68"/>
+    <w:lsdException w:name="Medium Grid 3 Accent 1" w:uiPriority="69"/>
+    <w:lsdException w:name="Dark List Accent 1" w:uiPriority="70"/>
+    <w:lsdException w:name="Colorful Shading Accent 1" w:uiPriority="71"/>
+    <w:lsdException w:name="Colorful List Accent 1" w:uiPriority="72"/>
+    <w:lsdException w:name="Colorful Grid Accent 1" w:uiPriority="73"/>
+    <w:lsdException w:name="Light Shading Accent 2" w:uiPriority="60"/>
+    <w:lsdException w:name="Light List Accent 2" w:uiPriority="61"/>
+    <w:lsdException w:name="Light Grid Accent 2" w:uiPriority="62"/>
+    <w:lsdException w:name="Medium Shading 1 Accent 2" w:uiPriority="63"/>
+    <w:lsdException w:name="Medium Shading 2 Accent 2" w:uiPriority="64"/>
+    <w:lsdException w:name="Medium List 1 Accent 2" w:uiPriority="65"/>
+    <w:lsdException w:name="Medium List 2 Accent 2" w:uiPriority="66"/>
+    <w:lsdException w:name="Medium Grid 1 Accent 2" w:uiPriority="67"/>
+    <w:lsdException w:name="Medium Grid 2 Accent 2" w:uiPriority="68"/>
+    <w:lsdException w:name="Medium Grid 3 Accent 2" w:uiPriority="69"/>
+    <w:lsdException w:name="Dark List Accent 2" w:uiPriority="70"/>
+    <w:lsdException w:name="Colorful Shading Accent 2" w:uiPriority="71"/>
+    <w:lsdException w:name="Colorful List Accent 2" w:uiPriority="72"/>
+    <w:lsdException w:name="Colorful Grid Accent 2" w:uiPriority="73"/>
+    <w:lsdException w:name="Light Shading Accent 3" w:uiPriority="60"/>
+    <w:lsdException w:name="Light List Accent 3" w:uiPriority="61"/>
+    <w:lsdException w:name="Light Grid Accent 3" w:uiPriority="62"/>
+    <w:lsdException w:name="Medium Shading 1 Accent 3" w:uiPriority="63"/>
+    <w:lsdException w:name="Medium Shading 2 Accent 3" w:uiPriority="64"/>
+    <w:lsdException w:name="Medium List 1 Accent 3" w:uiPriority="65"/>
+    <w:lsdException w:name="Medium List 2 Accent 3" w:uiPriority="66"/>
+    <w:lsdException w:name="Medium Grid 1 Accent 3" w:uiPriority="67"/>
+    <w:lsdException w:name="Medium Grid 2 Accent 3" w:uiPriority="68"/>
+    <w:lsdException w:name="Medium Grid 3 Accent 3" w:uiPriority="69"/>
+    <w:lsdException w:name="Dark List Accent 3" w:uiPriority="70"/>
+    <w:lsdException w:name="Colorful Shading Accent 3" w:uiPriority="71"/>
+    <w:lsdException w:name="Colorful List Accent 3" w:uiPriority="72"/>
+    <w:lsdException w:name="Colorful Grid Accent 3" w:uiPriority="73"/>
+    <w:lsdException w:name="Light Shading Accent 4" w:uiPriority="60"/>
+    <w:lsdException w:name="Light List Accent 4" w:uiPriority="61"/>
+    <w:lsdException w:name="Light Grid Accent 4" w:uiPriority="62"/>
+    <w:lsdException w:name="Medium Shading 1 Accent 4" w:uiPriority="63"/>
+    <w:lsdException w:name="Medium Shading 2 Accent 4" w:uiPriority="64"/>
+    <w:lsdException w:name="Medium List 1 Accent 4" w:uiPriority="65"/>
+    <w:lsdException w:name="Medium List 2 Accent 4" w:uiPriority="66"/>
+    <w:lsdException w:name="Medium Grid 1 Accent 4" w:uiPriority="67"/>
+    <w:lsdException w:name="Medium Grid 2 Accent 4" w:uiPriority="68"/>
+    <w:lsdException w:name="Medium Grid 3 Accent 4" w:uiPriority="69"/>
+    <w:lsdException w:name="Dark List Accent 4" w:uiPriority="70"/>
+    <w:lsdException w:name="Colorful Shading Accent 4" w:uiPriority="71"/>
+    <w:lsdException w:name="Colorful List Accent 4" w:uiPriority="72"/>
+    <w:lsdException w:name="Colorful Grid Accent 4" w:uiPriority="73"/>
+    <w:lsdException w:name="Light Shading Accent 5" w:uiPriority="60"/>
+    <w:lsdException w:name="Light List Accent 5" w:uiPriority="61"/>
+    <w:lsdException w:name="Light Grid Accent 5" w:uiPriority="62"/>
+    <w:lsdException w:name="Medium Shading 1 Accent 5" w:uiPriority="63"/>
+    <w:lsdException w:name="Medium Shading 2 Accent 5" w:uiPriority="64"/>
+    <w:lsdException w:name="Medium List 1 Accent 5" w:uiPriority="65"/>
+    <w:lsdException w:name="Medium List 2 Accent 5" w:uiPriority="66"/>
+    <w:lsdException w:name="Medium Grid 1 Accent 5" w:uiPriority="67"/>
+    <w:lsdException w:name="Medium Grid 2 Accent 5" w:uiPriority="68"/>
+    <w:lsdException w:name="Medium Grid 3 Accent 5" w:uiPriority="69"/>
+    <w:lsdException w:name="Dark List Accent 5" w:uiPriority="70"/>
+    <w:lsdException w:name="Colorful Shading Accent 5" w:uiPriority="71"/>
+    <w:lsdException w:name="Colorful List Accent 5" w:uiPriority="72"/>
+    <w:lsdException w:name="Colorful Grid Accent 5" w:uiPriority="73"/>
+    <w:lsdException w:name="Light Shading Accent 6" w:uiPriority="60"/>
+    <w:lsdException w:name="Light List Accent 6" w:uiPriority="61"/>
+    <w:lsdException w:name="Light Grid Accent 6" w:uiPriority="62"/>
+    <w:lsdException w:name="Medium Shading 1 Accent 6" w:uiPriority="63"/>
+    <w:lsdException w:name="Medium Shading 2 Accent 6" w:uiPriority="64"/>
+    <w:lsdException w:name="Medium List 1 Accent 6" w:uiPriority="65"/>
+    <w:lsdException w:name="Medium List 2 Accent 6" w:uiPriority="66"/>
+    <w:lsdException w:name="Medium Grid 1 Accent 6" w:uiPriority="67"/>
+    <w:lsdException w:name="Medium Grid 2 Accent 6" w:uiPriority="68"/>
+    <w:lsdException w:name="Medium Grid 3 Accent 6" w:uiPriority="69"/>
+    <w:lsdException w:name="Dark List Accent 6" w:uiPriority="70"/>
+    <w:lsdException w:name="Colorful Shading Accent 6" w:uiPriority="71"/>
+    <w:lsdException w:name="Colorful List Accent 6" w:uiPriority="72"/>
+    <w:lsdException w:name="Colorful Grid Accent 6" w:uiPriority="73"/>
+    <w:lsdException w:name="Subtle Emphasis" w:uiPriority="19" w:qFormat="1"/>
+    <w:lsdException w:name="Intense Emphasis" w:uiPriority="21" w:qFormat="1"/>
+    <w:lsdException w:name="Subtle Reference" w:uiPriority="31" w:qFormat="1"/>
+    <w:lsdException w:name="Intense Reference" w:uiPriority="32" w:qFormat="1"/>
+    <w:lsdException w:name="Book Title" w:uiPriority="33" w:qFormat="1"/>
+    <w:lsdException w:name="Bibliography" w:semiHidden="1" w:uiPriority="37" w:unhideWhenUsed="1"/>
+    <w:lsdException w:name="TOC Heading" w:semiHidden="1" w:uiPriority="39" w:unhideWhenUsed="1" w:qFormat="1"/>
+    <w:lsdException w:name="Plain Table 1" w:uiPriority="41"/>
+    <w:lsdException w:name="Plain Table 2" w:uiPriority="42"/>
+    <w:lsdException w:name="Plain Table 3" w:uiPriority="43"/>
+    <w:lsdException w:name="Plain Table 4" w:uiPriority="44"/>
+    <w:lsdException w:name="Plain Table 5" w:uiPriority="45"/>
+    <w:lsdException w:name="Grid Table Light" w:uiPriority="40"/>
+    <w:lsdException w:name="Grid Table 1 Light" w:uiPriority="46"/>
+    <w:lsdException w:name="Grid Table 2" w:uiPriority="47"/>
+    <w:lsdException w:name="Grid Table 3" w:uiPriority="48"/>
+    <w:lsdException w:name="Grid Table 4" w:uiPriority="49"/>
+    <w:lsdException w:name="Grid Table 5 Dark" w:uiPriority="50"/>
+    <w:lsdException w:name="Grid Table 6 Colorful" w:uiPriority="51"/>
+    <w:lsdException w:name="Grid Table 7 Colorful" w:uiPriority="52"/>
+    <w:lsdException w:name="Grid Table 1 Light Accent 1" w:uiPriority="46"/>
+    <w:lsdException w:name="Grid Table 2 Accent 1" w:uiPriority="47"/>
+    <w:lsdException w:name="Grid Table 3 Accent 1" w:uiPriority="48"/>
+    <w:lsdException w:name="Grid Table 4 Accent 1" w:uiPriority="49"/>
+    <w:lsdException w:name="Grid Table 5 Dark Accent 1" w:uiPriority="50"/>
+    <w:lsdException w:name="Grid Table 6 Colorful Accent 1" w:uiPriority="51"/>
+    <w:lsdException w:name="Grid Table 7 Colorful Accent 1" w:uiPriority="52"/>
+    <w:lsdException w:name="Grid Table 1 Light Accent 2" w:uiPriority="46"/>
+    <w:lsdException w:name="Grid Table 2 Accent 2" w:uiPriority="47"/>
+    <w:lsdException w:name="Grid Table 3 Accent 2" w:uiPriority="48"/>
+    <w:lsdException w:name="Grid Table 4 Accent 2" w:uiPriority="49"/>
+    <w:lsdException w:name="Grid Table 5 Dark Accent 2" w:uiPriority="50"/>
+    <w:lsdException w:name="Grid Table 6 Colorful Accent 2" w:uiPriority="51"/>
+    <w:lsdException w:name="Grid Table 7 Colorful Accent 2" w:uiPriority="52"/>
+    <w:lsdException w:name="Grid Table 1 Light Accent 3" w:uiPriority="46"/>
+    <w:lsdException w:name="Grid Table 2 Accent 3" w:uiPriority="47"/>
+    <w:lsdException w:name="Grid Table 3 Accent 3" w:uiPriority="48"/>
+    <w:lsdException w:name="Grid Table 4 Accent 3" w:uiPriority="49"/>
+    <w:lsdException w:name="Grid Table 5 Dark Accent 3" w:uiPriority="50"/>
+    <w:lsdException w:name="Grid Table 6 Colorful Accent 3" w:uiPriority="51"/>
+    <w:lsdException w:name="Grid Table 7 Colorful Accent 3" w:uiPriority="52"/>
+    <w:lsdException w:name="Grid Table 1 Light Accent 4" w:uiPriority="46"/>
+    <w:lsdException w:name="Grid Table 2 Accent 4" w:uiPriority="47"/>
+    <w:lsdException w:name="Grid Table 3 Accent 4" w:uiPriority="48"/>
+    <w:lsdException w:name="Grid Table 4 Accent 4" w:uiPriority="49"/>
+    <w:lsdException w:name="Grid Table 5 Dark Accent 4" w:uiPriority="50"/>
+    <w:lsdException w:name="Grid Table 6 Colorful Accent 4" w:uiPriority="51"/>
+    <w:lsdException w:name="Grid Table 7 Colorful Accent 4" w:uiPriority="52"/>
+    <w:lsdException w:name="Grid Table 1 Light Accent 5" w:uiPriority="46"/>
+    <w:lsdException w:name="Grid Table 2 Accent 5" w:uiPriority="47"/>
+    <w:lsdException w:name="Grid Table 3 Accent 5" w:uiPriority="48"/>
+    <w:lsdException w:name="Grid Table 4 Accent 5" w:uiPriority="49"/>
+    <w:lsdException w:name="Grid Table 5 Dark Accent 5" w:uiPriority="50"/>
+    <w:lsdException w:name="Grid Table 6 Colorful Accent 5" w:uiPriority="51"/>
+    <w:lsdException w:name="Grid Table 7 Colorful Accent 5" w:uiPriority="52"/>
+    <w:lsdException w:name="Grid Table 1 Light Accent 6" w:uiPriority="46"/>
+    <w:lsdException w:name="Grid Table 2 Accent 6" w:uiPriority="47"/>
+    <w:lsdException w:name="Grid Table 3 Accent 6" w:uiPriority="48"/>
+    <w:lsdException w:name="Grid Table 4 Accent 6" w:uiPriority="49"/>
+    <w:lsdException w:name="Grid Table 5 Dark Accent 6" w:uiPriority="50"/>
+    <w:lsdException w:name="Grid Table 6 Colorful Accent 6" w:uiPriority="51"/>
+    <w:lsdException w:name="Grid Table 7 Colorful Accent 6" w:uiPriority="52"/>
+    <w:lsdException w:name="List Table 1 Light" w:uiPriority="46"/>
+    <w:lsdException w:name="List Table 2" w:uiPriority="47"/>
+    <w:lsdException w:name="List Table 3" w:uiPriority="48"/>
+    <w:lsdException w:name="List Table 4" w:uiPriority="49"/>
+    <w:lsdException w:name="List Table 5 Dark" w:uiPriority="50"/>
+    <w:lsdException w:name="List Table 6 Colorful" w:uiPriority="51"/>
+    <w:lsdException w:name="List Table 7 Colorful" w:uiPriority="52"/>
+    <w:lsdException w:name="List Table 1 Light Accent 1" w:uiPriority="46"/>
+    <w:lsdException w:name="List Table 2 Accent 1" w:uiPriority="47"/>
+    <w:lsdException w:name="List Table 3 Accent 1" w:uiPriority="48"/>
+    <w:lsdException w:name="List Table 4 Accent 1" w:uiPriority="49"/>
+    <w:lsdException w:name="List Table 5 Dark Accent 1" w:uiPriority="50"/>
+    <w:lsdException w:name="List Table 6 Colorful Accent 1" w:uiPriority="51"/>
+    <w:lsdException w:name="List Table 7 Colorful Accent 1" w:uiPriority="52"/>
+    <w:lsdException w:name="List Table 1 Light Accent 2" w:uiPriority="46"/>
+    <w:lsdException w:name="List Table 2 Accent 2" w:uiPriority="47"/>
+    <w:lsdException w:name="List Table 3 Accent 2" w:uiPriority="48"/>
+    <w:lsdException w:name="List Table 4 Accent 2" w:uiPriority="49"/>
+    <w:lsdException w:name="List Table 5 Dark Accent 2" w:uiPriority="50"/>
+    <w:lsdException w:name="List Table 6 Colorful Accent 2" w:uiPriority="51"/>
+    <w:lsdException w:name="List Table 7 Colorful Accent 2" w:uiPriority="52"/>
+    <w:lsdException w:name="List Table 1 Light Accent 3" w:uiPriority="46"/>
+    <w:lsdException w:name="List Table 2 Accent 3" w:uiPriority="47"/>
+    <w:lsdException w:name="List Table 3 Accent 3" w:uiPriority="48"/>
+    <w:lsdException w:name="List Table 4 Accent 3" w:uiPriority="49"/>
+    <w:lsdException w:name="List Table 5 Dark Accent 3" w:uiPriority="50"/>
+    <w:lsdException w:name="List Table 6 Colorful Accent 3" w:uiPriority="51"/>
+    <w:lsdException w:name="List Table 7 Colorful Accent 3" w:uiPriority="52"/>
+    <w:lsdException w:name="List Table 1 Light Accent 4" w:uiPriority="46"/>
+    <w:lsdException w:name="List Table 2 Accent 4" w:uiPriority="47"/>
+    <w:lsdException w:name="List Table 3 Accent 4" w:uiPriority="48"/>
+    <w:lsdException w:name="List Table 4 Accent 4" w:uiPriority="49"/>
+    <w:lsdException w:name="List Table 5 Dark Accent 4" w:uiPriority="50"/>
+    <w:lsdException w:name="List Table 6 Colorful Accent 4" w:uiPriority="51"/>
+    <w:lsdException w:name="List Table 7 Colorful Accent 4" w:uiPriority="52"/>
+    <w:lsdException w:name="List Table 1 Light Accent 5" w:uiPriority="46"/>
+    <w:lsdException w:name="List Table 2 Accent 5" w:uiPriority="47"/>
+    <w:lsdException w:name="List Table 3 Accent 5" w:uiPriority="48"/>
+    <w:lsdException w:name="List Table 4 Accent 5" w:uiPriority="49"/>
+    <w:lsdException w:name="List Table 5 Dark Accent 5" w:uiPriority="50"/>
+    <w:lsdException w:name="List Table 6 Colorful Accent 5" w:uiPriority="51"/>
+    <w:lsdException w:name="List Table 7 Colorful Accent 5" w:uiPriority="52"/>
+    <w:lsdException w:name="List Table 1 Light Accent 6" w:uiPriority="46"/>
+    <w:lsdException w:name="List Table 2 Accent 6" w:uiPriority="47"/>
+    <w:lsdException w:name="List Table 3 Accent 6" w:uiPriority="48"/>
+    <w:lsdException w:name="List Table 4 Accent 6" w:uiPriority="49"/>
+    <w:lsdException w:name="List Table 5 Dark Accent 6" w:uiPriority="50"/>
+    <w:lsdException w:name="List Table 6 Colorful Accent 6" w:uiPriority="51"/>
+    <w:lsdException w:name="List Table 7 Colorful Accent 6" w:uiPriority="52"/>
+  </w:latentStyles>
+  <w:style w:type="paragraph" w:default="1" w:styleId="Normal">
+    <w:name w:val="Normal"/>
+    <w:qFormat/>
+  </w:style>
+  <w:style w:type="character" w:default="1" w:styleId="Policepardfaut">
+    <w:name w:val="Default Paragraph Font"/>
+    <w:uiPriority w:val="1"/>
+    <w:semiHidden/>
+    <w:unhideWhenUsed/>
+  </w:style>
+  <w:style w:type="table" w:default="1" w:styleId="TableauNormal">
+    <w:name w:val="Normal Table"/>
+    <w:uiPriority w:val="99"/>
+    <w:semiHidden/>
+    <w:unhideWhenUsed/>
+    <w:tblPr>
+      <w:tblInd w:w="0" w:type="dxa"/>
+      <w:tblCellMar>
+        <w:top w:w="0" w:type="dxa"/>
+        <w:left w:w="108" w:type="dxa"/>
+        <w:bottom w:w="0" w:type="dxa"/>
+        <w:right w:w="108" w:type="dxa"/>
+      </w:tblCellMar>
+    </w:tblPr>
+  </w:style>
+  <w:style w:type="numbering" w:default="1" w:styleId="Aucuneliste">
+    <w:name w:val="No List"/>
+    <w:uiPriority w:val="99"/>
+    <w:semiHidden/>
+    <w:unhideWhenUsed/>
+  </w:style>
+  <w:style w:type="paragraph" w:customStyle="1" w:styleId="873E4EF5321044D78E4529AC475E7BB1">
+    <w:name w:val="873E4EF5321044D78E4529AC475E7BB1"/>
+    <w:rsid w:val="00B93E8F"/>
+  </w:style>
+</w:styles>
+</file>
+
+<file path=word/glossary/webSettings.xml><?xml version="1.0" encoding="utf-8"?>
+<w:webSettings xmlns:mc="http://schemas.openxmlformats.org/markup-compatibility/2006" xmlns:r="http://schemas.openxmlformats.org/officeDocument/2006/relationships" xmlns:w="http://schemas.openxmlformats.org/wordprocessingml/2006/main" xmlns:w14="http://schemas.microsoft.com/office/word/2010/wordml" xmlns:w15="http://schemas.microsoft.com/office/word/2012/wordml" mc:Ignorable="w14 w15">
+  <w:optimizeForBrowser/>
+  <w:allowPNG/>
+</w:webSettings>
 </file>
 
 <file path=word/theme/theme1.xml><?xml version="1.0" encoding="utf-8"?>
@@ -5112,7 +8583,7 @@
 </file>
 
 <file path=customXml/itemProps1.xml><?xml version="1.0" encoding="utf-8"?>
-<ds:datastoreItem xmlns:ds="http://schemas.openxmlformats.org/officeDocument/2006/customXml" ds:itemID="{EC8DB590-2F73-4378-9FED-4606354A1D3A}">
+<ds:datastoreItem xmlns:ds="http://schemas.openxmlformats.org/officeDocument/2006/customXml" ds:itemID="{E427A30D-BE9A-406E-B4E6-436AAC3EC80D}">
   <ds:schemaRefs>
     <ds:schemaRef ds:uri="http://schemas.openxmlformats.org/officeDocument/2006/bibliography"/>
   </ds:schemaRefs>

</xml_diff>